<commit_message>
Update LinkedList Operations Activity Patient Management System (20240716153450).docx
</commit_message>
<xml_diff>
--- a/CPP 104 DATA STRUCTURES AND ALGORITHMS/Activities/Midterms Activity/Linked List Group/Files/LinkedList Operations Activity Patient Management System (20240716153450).docx
+++ b/CPP 104 DATA STRUCTURES AND ALGORITHMS/Activities/Midterms Activity/Linked List Group/Files/LinkedList Operations Activity Patient Management System (20240716153450).docx
@@ -946,6 +946,7 @@
       <w:pPr>
         <w:pStyle w:val="18"/>
         <w:numPr>
+          <w:ilvl w:val="0"/>
           <w:numId w:val="0"/>
         </w:numPr>
         <w:spacing w:before="100" w:beforeAutospacing="1" w:after="100" w:afterAutospacing="1" w:line="276" w:lineRule="auto"/>
@@ -962,6 +963,7 @@
       <w:pPr>
         <w:pStyle w:val="18"/>
         <w:numPr>
+          <w:ilvl w:val="0"/>
           <w:numId w:val="0"/>
         </w:numPr>
         <w:spacing w:before="100" w:beforeAutospacing="1" w:after="100" w:afterAutospacing="1" w:line="276" w:lineRule="auto"/>
@@ -993,6 +995,7 @@
       <w:pPr>
         <w:pStyle w:val="18"/>
         <w:numPr>
+          <w:ilvl w:val="0"/>
           <w:numId w:val="0"/>
         </w:numPr>
         <w:spacing w:before="100" w:beforeAutospacing="1" w:after="100" w:afterAutospacing="1" w:line="276" w:lineRule="auto"/>
@@ -1010,6 +1013,7 @@
       <w:pPr>
         <w:pStyle w:val="18"/>
         <w:numPr>
+          <w:ilvl w:val="0"/>
           <w:numId w:val="0"/>
         </w:numPr>
         <w:spacing w:before="100" w:beforeAutospacing="1" w:after="100" w:afterAutospacing="1" w:line="276" w:lineRule="auto"/>
@@ -1037,6 +1041,7 @@
       <w:pPr>
         <w:pStyle w:val="18"/>
         <w:numPr>
+          <w:ilvl w:val="0"/>
           <w:numId w:val="0"/>
         </w:numPr>
         <w:spacing w:before="100" w:beforeAutospacing="1" w:after="100" w:afterAutospacing="1" w:line="276" w:lineRule="auto"/>
@@ -1064,23 +1069,25 @@
       <w:pPr>
         <w:pStyle w:val="18"/>
         <w:numPr>
-          <w:numId w:val="0"/>
-        </w:numPr>
-        <w:spacing w:before="100" w:beforeAutospacing="1" w:after="100" w:afterAutospacing="1" w:line="276" w:lineRule="auto"/>
-        <w:jc w:val="both"/>
-        <w:rPr>
-          <w:rFonts w:hint="default" w:ascii="Times New Roman" w:hAnsi="Times New Roman" w:eastAsia="Times New Roman"/>
-          <w:sz w:val="24"/>
-          <w:szCs w:val="24"/>
-          <w:u w:val="none"/>
-          <w:lang w:val="en-PH"/>
-        </w:rPr>
-      </w:pPr>
-    </w:p>
-    <w:p>
-      <w:pPr>
-        <w:pStyle w:val="18"/>
-        <w:numPr>
+          <w:ilvl w:val="0"/>
+          <w:numId w:val="0"/>
+        </w:numPr>
+        <w:spacing w:before="100" w:beforeAutospacing="1" w:after="100" w:afterAutospacing="1" w:line="276" w:lineRule="auto"/>
+        <w:jc w:val="both"/>
+        <w:rPr>
+          <w:rFonts w:hint="default" w:ascii="Times New Roman" w:hAnsi="Times New Roman" w:eastAsia="Times New Roman"/>
+          <w:sz w:val="24"/>
+          <w:szCs w:val="24"/>
+          <w:u w:val="none"/>
+          <w:lang w:val="en-PH"/>
+        </w:rPr>
+      </w:pPr>
+    </w:p>
+    <w:p>
+      <w:pPr>
+        <w:pStyle w:val="18"/>
+        <w:numPr>
+          <w:ilvl w:val="0"/>
           <w:numId w:val="0"/>
         </w:numPr>
         <w:spacing w:before="100" w:beforeAutospacing="1" w:after="100" w:afterAutospacing="1" w:line="276" w:lineRule="auto"/>
@@ -1108,23 +1115,25 @@
       <w:pPr>
         <w:pStyle w:val="18"/>
         <w:numPr>
-          <w:numId w:val="0"/>
-        </w:numPr>
-        <w:spacing w:before="100" w:beforeAutospacing="1" w:after="100" w:afterAutospacing="1" w:line="276" w:lineRule="auto"/>
-        <w:jc w:val="both"/>
-        <w:rPr>
-          <w:rFonts w:hint="default" w:ascii="Times New Roman" w:hAnsi="Times New Roman" w:eastAsia="Times New Roman"/>
-          <w:sz w:val="24"/>
-          <w:szCs w:val="24"/>
-          <w:u w:val="none"/>
-          <w:lang w:val="en-PH"/>
-        </w:rPr>
-      </w:pPr>
-    </w:p>
-    <w:p>
-      <w:pPr>
-        <w:pStyle w:val="18"/>
-        <w:numPr>
+          <w:ilvl w:val="0"/>
+          <w:numId w:val="0"/>
+        </w:numPr>
+        <w:spacing w:before="100" w:beforeAutospacing="1" w:after="100" w:afterAutospacing="1" w:line="276" w:lineRule="auto"/>
+        <w:jc w:val="both"/>
+        <w:rPr>
+          <w:rFonts w:hint="default" w:ascii="Times New Roman" w:hAnsi="Times New Roman" w:eastAsia="Times New Roman"/>
+          <w:sz w:val="24"/>
+          <w:szCs w:val="24"/>
+          <w:u w:val="none"/>
+          <w:lang w:val="en-PH"/>
+        </w:rPr>
+      </w:pPr>
+    </w:p>
+    <w:p>
+      <w:pPr>
+        <w:pStyle w:val="18"/>
+        <w:numPr>
+          <w:ilvl w:val="0"/>
           <w:numId w:val="0"/>
         </w:numPr>
         <w:spacing w:before="100" w:beforeAutospacing="1" w:after="100" w:afterAutospacing="1" w:line="276" w:lineRule="auto"/>
@@ -1152,6 +1161,7 @@
       <w:pPr>
         <w:pStyle w:val="18"/>
         <w:numPr>
+          <w:ilvl w:val="0"/>
           <w:numId w:val="0"/>
         </w:numPr>
         <w:spacing w:before="100" w:beforeAutospacing="1" w:after="100" w:afterAutospacing="1" w:line="276" w:lineRule="auto"/>
@@ -1179,6 +1189,7 @@
       <w:pPr>
         <w:pStyle w:val="18"/>
         <w:numPr>
+          <w:ilvl w:val="0"/>
           <w:numId w:val="0"/>
         </w:numPr>
         <w:spacing w:before="100" w:beforeAutospacing="1" w:after="100" w:afterAutospacing="1" w:line="276" w:lineRule="auto"/>
@@ -1206,6 +1217,7 @@
       <w:pPr>
         <w:pStyle w:val="18"/>
         <w:numPr>
+          <w:ilvl w:val="0"/>
           <w:numId w:val="0"/>
         </w:numPr>
         <w:spacing w:before="100" w:beforeAutospacing="1" w:after="100" w:afterAutospacing="1" w:line="276" w:lineRule="auto"/>
@@ -1233,23 +1245,25 @@
       <w:pPr>
         <w:pStyle w:val="18"/>
         <w:numPr>
-          <w:numId w:val="0"/>
-        </w:numPr>
-        <w:spacing w:before="100" w:beforeAutospacing="1" w:after="100" w:afterAutospacing="1" w:line="276" w:lineRule="auto"/>
-        <w:jc w:val="both"/>
-        <w:rPr>
-          <w:rFonts w:hint="default" w:ascii="Times New Roman" w:hAnsi="Times New Roman" w:eastAsia="Times New Roman"/>
-          <w:sz w:val="24"/>
-          <w:szCs w:val="24"/>
-          <w:u w:val="none"/>
-          <w:lang w:val="en-PH"/>
-        </w:rPr>
-      </w:pPr>
-    </w:p>
-    <w:p>
-      <w:pPr>
-        <w:pStyle w:val="18"/>
-        <w:numPr>
+          <w:ilvl w:val="0"/>
+          <w:numId w:val="0"/>
+        </w:numPr>
+        <w:spacing w:before="100" w:beforeAutospacing="1" w:after="100" w:afterAutospacing="1" w:line="276" w:lineRule="auto"/>
+        <w:jc w:val="both"/>
+        <w:rPr>
+          <w:rFonts w:hint="default" w:ascii="Times New Roman" w:hAnsi="Times New Roman" w:eastAsia="Times New Roman"/>
+          <w:sz w:val="24"/>
+          <w:szCs w:val="24"/>
+          <w:u w:val="none"/>
+          <w:lang w:val="en-PH"/>
+        </w:rPr>
+      </w:pPr>
+    </w:p>
+    <w:p>
+      <w:pPr>
+        <w:pStyle w:val="18"/>
+        <w:numPr>
+          <w:ilvl w:val="0"/>
           <w:numId w:val="0"/>
         </w:numPr>
         <w:spacing w:before="100" w:beforeAutospacing="1" w:after="100" w:afterAutospacing="1" w:line="276" w:lineRule="auto"/>
@@ -1277,23 +1291,25 @@
       <w:pPr>
         <w:pStyle w:val="18"/>
         <w:numPr>
-          <w:numId w:val="0"/>
-        </w:numPr>
-        <w:spacing w:before="100" w:beforeAutospacing="1" w:after="100" w:afterAutospacing="1" w:line="276" w:lineRule="auto"/>
-        <w:jc w:val="both"/>
-        <w:rPr>
-          <w:rFonts w:hint="default" w:ascii="Times New Roman" w:hAnsi="Times New Roman" w:eastAsia="Times New Roman"/>
-          <w:sz w:val="24"/>
-          <w:szCs w:val="24"/>
-          <w:u w:val="none"/>
-          <w:lang w:val="en-PH"/>
-        </w:rPr>
-      </w:pPr>
-    </w:p>
-    <w:p>
-      <w:pPr>
-        <w:pStyle w:val="18"/>
-        <w:numPr>
+          <w:ilvl w:val="0"/>
+          <w:numId w:val="0"/>
+        </w:numPr>
+        <w:spacing w:before="100" w:beforeAutospacing="1" w:after="100" w:afterAutospacing="1" w:line="276" w:lineRule="auto"/>
+        <w:jc w:val="both"/>
+        <w:rPr>
+          <w:rFonts w:hint="default" w:ascii="Times New Roman" w:hAnsi="Times New Roman" w:eastAsia="Times New Roman"/>
+          <w:sz w:val="24"/>
+          <w:szCs w:val="24"/>
+          <w:u w:val="none"/>
+          <w:lang w:val="en-PH"/>
+        </w:rPr>
+      </w:pPr>
+    </w:p>
+    <w:p>
+      <w:pPr>
+        <w:pStyle w:val="18"/>
+        <w:numPr>
+          <w:ilvl w:val="0"/>
           <w:numId w:val="0"/>
         </w:numPr>
         <w:spacing w:before="100" w:beforeAutospacing="1" w:after="100" w:afterAutospacing="1" w:line="276" w:lineRule="auto"/>
@@ -1321,23 +1337,25 @@
       <w:pPr>
         <w:pStyle w:val="18"/>
         <w:numPr>
-          <w:numId w:val="0"/>
-        </w:numPr>
-        <w:spacing w:before="100" w:beforeAutospacing="1" w:after="100" w:afterAutospacing="1" w:line="276" w:lineRule="auto"/>
-        <w:jc w:val="both"/>
-        <w:rPr>
-          <w:rFonts w:hint="default" w:ascii="Times New Roman" w:hAnsi="Times New Roman" w:eastAsia="Times New Roman"/>
-          <w:sz w:val="24"/>
-          <w:szCs w:val="24"/>
-          <w:u w:val="none"/>
-          <w:lang w:val="en-PH"/>
-        </w:rPr>
-      </w:pPr>
-    </w:p>
-    <w:p>
-      <w:pPr>
-        <w:pStyle w:val="18"/>
-        <w:numPr>
+          <w:ilvl w:val="0"/>
+          <w:numId w:val="0"/>
+        </w:numPr>
+        <w:spacing w:before="100" w:beforeAutospacing="1" w:after="100" w:afterAutospacing="1" w:line="276" w:lineRule="auto"/>
+        <w:jc w:val="both"/>
+        <w:rPr>
+          <w:rFonts w:hint="default" w:ascii="Times New Roman" w:hAnsi="Times New Roman" w:eastAsia="Times New Roman"/>
+          <w:sz w:val="24"/>
+          <w:szCs w:val="24"/>
+          <w:u w:val="none"/>
+          <w:lang w:val="en-PH"/>
+        </w:rPr>
+      </w:pPr>
+    </w:p>
+    <w:p>
+      <w:pPr>
+        <w:pStyle w:val="18"/>
+        <w:numPr>
+          <w:ilvl w:val="0"/>
           <w:numId w:val="0"/>
         </w:numPr>
         <w:spacing w:before="100" w:beforeAutospacing="1" w:after="100" w:afterAutospacing="1" w:line="276" w:lineRule="auto"/>
@@ -1365,6 +1383,7 @@
       <w:pPr>
         <w:pStyle w:val="18"/>
         <w:numPr>
+          <w:ilvl w:val="0"/>
           <w:numId w:val="0"/>
         </w:numPr>
         <w:spacing w:before="100" w:beforeAutospacing="1" w:after="100" w:afterAutospacing="1" w:line="276" w:lineRule="auto"/>
@@ -1392,6 +1411,7 @@
       <w:pPr>
         <w:pStyle w:val="18"/>
         <w:numPr>
+          <w:ilvl w:val="0"/>
           <w:numId w:val="0"/>
         </w:numPr>
         <w:spacing w:before="100" w:beforeAutospacing="1" w:after="100" w:afterAutospacing="1" w:line="276" w:lineRule="auto"/>
@@ -1419,23 +1439,25 @@
       <w:pPr>
         <w:pStyle w:val="18"/>
         <w:numPr>
-          <w:numId w:val="0"/>
-        </w:numPr>
-        <w:spacing w:before="100" w:beforeAutospacing="1" w:after="100" w:afterAutospacing="1" w:line="276" w:lineRule="auto"/>
-        <w:jc w:val="both"/>
-        <w:rPr>
-          <w:rFonts w:hint="default" w:ascii="Times New Roman" w:hAnsi="Times New Roman" w:eastAsia="Times New Roman"/>
-          <w:sz w:val="24"/>
-          <w:szCs w:val="24"/>
-          <w:u w:val="none"/>
-          <w:lang w:val="en-PH"/>
-        </w:rPr>
-      </w:pPr>
-    </w:p>
-    <w:p>
-      <w:pPr>
-        <w:pStyle w:val="18"/>
-        <w:numPr>
+          <w:ilvl w:val="0"/>
+          <w:numId w:val="0"/>
+        </w:numPr>
+        <w:spacing w:before="100" w:beforeAutospacing="1" w:after="100" w:afterAutospacing="1" w:line="276" w:lineRule="auto"/>
+        <w:jc w:val="both"/>
+        <w:rPr>
+          <w:rFonts w:hint="default" w:ascii="Times New Roman" w:hAnsi="Times New Roman" w:eastAsia="Times New Roman"/>
+          <w:sz w:val="24"/>
+          <w:szCs w:val="24"/>
+          <w:u w:val="none"/>
+          <w:lang w:val="en-PH"/>
+        </w:rPr>
+      </w:pPr>
+    </w:p>
+    <w:p>
+      <w:pPr>
+        <w:pStyle w:val="18"/>
+        <w:numPr>
+          <w:ilvl w:val="0"/>
           <w:numId w:val="0"/>
         </w:numPr>
         <w:spacing w:before="100" w:beforeAutospacing="1" w:after="100" w:afterAutospacing="1" w:line="276" w:lineRule="auto"/>
@@ -1463,6 +1485,7 @@
       <w:pPr>
         <w:pStyle w:val="18"/>
         <w:numPr>
+          <w:ilvl w:val="0"/>
           <w:numId w:val="0"/>
         </w:numPr>
         <w:spacing w:before="100" w:beforeAutospacing="1" w:after="100" w:afterAutospacing="1" w:line="276" w:lineRule="auto"/>
@@ -1490,6 +1513,7 @@
       <w:pPr>
         <w:pStyle w:val="18"/>
         <w:numPr>
+          <w:ilvl w:val="0"/>
           <w:numId w:val="0"/>
         </w:numPr>
         <w:spacing w:before="100" w:beforeAutospacing="1" w:after="100" w:afterAutospacing="1" w:line="276" w:lineRule="auto"/>
@@ -1517,23 +1541,25 @@
       <w:pPr>
         <w:pStyle w:val="18"/>
         <w:numPr>
-          <w:numId w:val="0"/>
-        </w:numPr>
-        <w:spacing w:before="100" w:beforeAutospacing="1" w:after="100" w:afterAutospacing="1" w:line="276" w:lineRule="auto"/>
-        <w:jc w:val="both"/>
-        <w:rPr>
-          <w:rFonts w:hint="default" w:ascii="Times New Roman" w:hAnsi="Times New Roman" w:eastAsia="Times New Roman"/>
-          <w:sz w:val="24"/>
-          <w:szCs w:val="24"/>
-          <w:u w:val="none"/>
-          <w:lang w:val="en-PH"/>
-        </w:rPr>
-      </w:pPr>
-    </w:p>
-    <w:p>
-      <w:pPr>
-        <w:pStyle w:val="18"/>
-        <w:numPr>
+          <w:ilvl w:val="0"/>
+          <w:numId w:val="0"/>
+        </w:numPr>
+        <w:spacing w:before="100" w:beforeAutospacing="1" w:after="100" w:afterAutospacing="1" w:line="276" w:lineRule="auto"/>
+        <w:jc w:val="both"/>
+        <w:rPr>
+          <w:rFonts w:hint="default" w:ascii="Times New Roman" w:hAnsi="Times New Roman" w:eastAsia="Times New Roman"/>
+          <w:sz w:val="24"/>
+          <w:szCs w:val="24"/>
+          <w:u w:val="none"/>
+          <w:lang w:val="en-PH"/>
+        </w:rPr>
+      </w:pPr>
+    </w:p>
+    <w:p>
+      <w:pPr>
+        <w:pStyle w:val="18"/>
+        <w:numPr>
+          <w:ilvl w:val="0"/>
           <w:numId w:val="0"/>
         </w:numPr>
         <w:spacing w:before="100" w:beforeAutospacing="1" w:after="100" w:afterAutospacing="1" w:line="276" w:lineRule="auto"/>
@@ -1561,6 +1587,7 @@
       <w:pPr>
         <w:pStyle w:val="18"/>
         <w:numPr>
+          <w:ilvl w:val="0"/>
           <w:numId w:val="0"/>
         </w:numPr>
         <w:spacing w:before="100" w:beforeAutospacing="1" w:after="100" w:afterAutospacing="1" w:line="276" w:lineRule="auto"/>
@@ -1588,6 +1615,7 @@
       <w:pPr>
         <w:pStyle w:val="18"/>
         <w:numPr>
+          <w:ilvl w:val="0"/>
           <w:numId w:val="0"/>
         </w:numPr>
         <w:spacing w:before="100" w:beforeAutospacing="1" w:after="100" w:afterAutospacing="1" w:line="276" w:lineRule="auto"/>
@@ -1615,6 +1643,7 @@
       <w:pPr>
         <w:pStyle w:val="18"/>
         <w:numPr>
+          <w:ilvl w:val="0"/>
           <w:numId w:val="0"/>
         </w:numPr>
         <w:spacing w:before="100" w:beforeAutospacing="1" w:after="100" w:afterAutospacing="1" w:line="276" w:lineRule="auto"/>
@@ -1642,6 +1671,7 @@
       <w:pPr>
         <w:pStyle w:val="18"/>
         <w:numPr>
+          <w:ilvl w:val="0"/>
           <w:numId w:val="0"/>
         </w:numPr>
         <w:spacing w:before="100" w:beforeAutospacing="1" w:after="100" w:afterAutospacing="1" w:line="276" w:lineRule="auto"/>
@@ -1669,6 +1699,7 @@
       <w:pPr>
         <w:pStyle w:val="18"/>
         <w:numPr>
+          <w:ilvl w:val="0"/>
           <w:numId w:val="0"/>
         </w:numPr>
         <w:spacing w:before="100" w:beforeAutospacing="1" w:after="100" w:afterAutospacing="1" w:line="276" w:lineRule="auto"/>
@@ -1696,6 +1727,7 @@
       <w:pPr>
         <w:pStyle w:val="18"/>
         <w:numPr>
+          <w:ilvl w:val="0"/>
           <w:numId w:val="0"/>
         </w:numPr>
         <w:spacing w:before="100" w:beforeAutospacing="1" w:after="100" w:afterAutospacing="1" w:line="276" w:lineRule="auto"/>
@@ -1723,6 +1755,7 @@
       <w:pPr>
         <w:pStyle w:val="18"/>
         <w:numPr>
+          <w:ilvl w:val="0"/>
           <w:numId w:val="0"/>
         </w:numPr>
         <w:spacing w:before="100" w:beforeAutospacing="1" w:after="100" w:afterAutospacing="1" w:line="276" w:lineRule="auto"/>
@@ -1750,6 +1783,7 @@
       <w:pPr>
         <w:pStyle w:val="18"/>
         <w:numPr>
+          <w:ilvl w:val="0"/>
           <w:numId w:val="0"/>
         </w:numPr>
         <w:spacing w:before="100" w:beforeAutospacing="1" w:after="100" w:afterAutospacing="1" w:line="276" w:lineRule="auto"/>
@@ -1777,6 +1811,7 @@
       <w:pPr>
         <w:pStyle w:val="18"/>
         <w:numPr>
+          <w:ilvl w:val="0"/>
           <w:numId w:val="0"/>
         </w:numPr>
         <w:spacing w:before="100" w:beforeAutospacing="1" w:after="100" w:afterAutospacing="1" w:line="276" w:lineRule="auto"/>
@@ -1804,6 +1839,7 @@
       <w:pPr>
         <w:pStyle w:val="18"/>
         <w:numPr>
+          <w:ilvl w:val="0"/>
           <w:numId w:val="0"/>
         </w:numPr>
         <w:spacing w:before="100" w:beforeAutospacing="1" w:after="100" w:afterAutospacing="1" w:line="276" w:lineRule="auto"/>
@@ -1831,6 +1867,7 @@
       <w:pPr>
         <w:pStyle w:val="18"/>
         <w:numPr>
+          <w:ilvl w:val="0"/>
           <w:numId w:val="0"/>
         </w:numPr>
         <w:spacing w:before="100" w:beforeAutospacing="1" w:after="100" w:afterAutospacing="1" w:line="276" w:lineRule="auto"/>
@@ -1858,23 +1895,25 @@
       <w:pPr>
         <w:pStyle w:val="18"/>
         <w:numPr>
-          <w:numId w:val="0"/>
-        </w:numPr>
-        <w:spacing w:before="100" w:beforeAutospacing="1" w:after="100" w:afterAutospacing="1" w:line="276" w:lineRule="auto"/>
-        <w:jc w:val="both"/>
-        <w:rPr>
-          <w:rFonts w:hint="default" w:ascii="Times New Roman" w:hAnsi="Times New Roman" w:eastAsia="Times New Roman"/>
-          <w:sz w:val="24"/>
-          <w:szCs w:val="24"/>
-          <w:u w:val="none"/>
-          <w:lang w:val="en-PH"/>
-        </w:rPr>
-      </w:pPr>
-    </w:p>
-    <w:p>
-      <w:pPr>
-        <w:pStyle w:val="18"/>
-        <w:numPr>
+          <w:ilvl w:val="0"/>
+          <w:numId w:val="0"/>
+        </w:numPr>
+        <w:spacing w:before="100" w:beforeAutospacing="1" w:after="100" w:afterAutospacing="1" w:line="276" w:lineRule="auto"/>
+        <w:jc w:val="both"/>
+        <w:rPr>
+          <w:rFonts w:hint="default" w:ascii="Times New Roman" w:hAnsi="Times New Roman" w:eastAsia="Times New Roman"/>
+          <w:sz w:val="24"/>
+          <w:szCs w:val="24"/>
+          <w:u w:val="none"/>
+          <w:lang w:val="en-PH"/>
+        </w:rPr>
+      </w:pPr>
+    </w:p>
+    <w:p>
+      <w:pPr>
+        <w:pStyle w:val="18"/>
+        <w:numPr>
+          <w:ilvl w:val="0"/>
           <w:numId w:val="0"/>
         </w:numPr>
         <w:spacing w:before="100" w:beforeAutospacing="1" w:after="100" w:afterAutospacing="1" w:line="276" w:lineRule="auto"/>
@@ -1902,6 +1941,7 @@
       <w:pPr>
         <w:pStyle w:val="18"/>
         <w:numPr>
+          <w:ilvl w:val="0"/>
           <w:numId w:val="0"/>
         </w:numPr>
         <w:spacing w:before="100" w:beforeAutospacing="1" w:after="100" w:afterAutospacing="1" w:line="276" w:lineRule="auto"/>
@@ -1929,6 +1969,7 @@
       <w:pPr>
         <w:pStyle w:val="18"/>
         <w:numPr>
+          <w:ilvl w:val="0"/>
           <w:numId w:val="0"/>
         </w:numPr>
         <w:spacing w:before="100" w:beforeAutospacing="1" w:after="100" w:afterAutospacing="1" w:line="276" w:lineRule="auto"/>
@@ -1956,6 +1997,7 @@
       <w:pPr>
         <w:pStyle w:val="18"/>
         <w:numPr>
+          <w:ilvl w:val="0"/>
           <w:numId w:val="0"/>
         </w:numPr>
         <w:spacing w:before="100" w:beforeAutospacing="1" w:after="100" w:afterAutospacing="1" w:line="276" w:lineRule="auto"/>
@@ -1983,6 +2025,7 @@
       <w:pPr>
         <w:pStyle w:val="18"/>
         <w:numPr>
+          <w:ilvl w:val="0"/>
           <w:numId w:val="0"/>
         </w:numPr>
         <w:spacing w:before="100" w:beforeAutospacing="1" w:after="100" w:afterAutospacing="1" w:line="276" w:lineRule="auto"/>
@@ -2010,6 +2053,7 @@
       <w:pPr>
         <w:pStyle w:val="18"/>
         <w:numPr>
+          <w:ilvl w:val="0"/>
           <w:numId w:val="0"/>
         </w:numPr>
         <w:spacing w:before="100" w:beforeAutospacing="1" w:after="100" w:afterAutospacing="1" w:line="276" w:lineRule="auto"/>
@@ -2037,6 +2081,7 @@
       <w:pPr>
         <w:pStyle w:val="18"/>
         <w:numPr>
+          <w:ilvl w:val="0"/>
           <w:numId w:val="0"/>
         </w:numPr>
         <w:spacing w:before="100" w:beforeAutospacing="1" w:after="100" w:afterAutospacing="1" w:line="276" w:lineRule="auto"/>
@@ -2064,6 +2109,7 @@
       <w:pPr>
         <w:pStyle w:val="18"/>
         <w:numPr>
+          <w:ilvl w:val="0"/>
           <w:numId w:val="0"/>
         </w:numPr>
         <w:spacing w:before="100" w:beforeAutospacing="1" w:after="100" w:afterAutospacing="1" w:line="276" w:lineRule="auto"/>
@@ -2091,6 +2137,7 @@
       <w:pPr>
         <w:pStyle w:val="18"/>
         <w:numPr>
+          <w:ilvl w:val="0"/>
           <w:numId w:val="0"/>
         </w:numPr>
         <w:spacing w:before="100" w:beforeAutospacing="1" w:after="100" w:afterAutospacing="1" w:line="276" w:lineRule="auto"/>
@@ -2118,6 +2165,7 @@
       <w:pPr>
         <w:pStyle w:val="18"/>
         <w:numPr>
+          <w:ilvl w:val="0"/>
           <w:numId w:val="0"/>
         </w:numPr>
         <w:spacing w:before="100" w:beforeAutospacing="1" w:after="100" w:afterAutospacing="1" w:line="276" w:lineRule="auto"/>
@@ -2145,6 +2193,7 @@
       <w:pPr>
         <w:pStyle w:val="18"/>
         <w:numPr>
+          <w:ilvl w:val="0"/>
           <w:numId w:val="0"/>
         </w:numPr>
         <w:spacing w:before="100" w:beforeAutospacing="1" w:after="100" w:afterAutospacing="1" w:line="276" w:lineRule="auto"/>
@@ -2172,6 +2221,7 @@
       <w:pPr>
         <w:pStyle w:val="18"/>
         <w:numPr>
+          <w:ilvl w:val="0"/>
           <w:numId w:val="0"/>
         </w:numPr>
         <w:spacing w:before="100" w:beforeAutospacing="1" w:after="100" w:afterAutospacing="1" w:line="276" w:lineRule="auto"/>
@@ -2199,6 +2249,7 @@
       <w:pPr>
         <w:pStyle w:val="18"/>
         <w:numPr>
+          <w:ilvl w:val="0"/>
           <w:numId w:val="0"/>
         </w:numPr>
         <w:spacing w:before="100" w:beforeAutospacing="1" w:after="100" w:afterAutospacing="1" w:line="276" w:lineRule="auto"/>
@@ -2226,6 +2277,7 @@
       <w:pPr>
         <w:pStyle w:val="18"/>
         <w:numPr>
+          <w:ilvl w:val="0"/>
           <w:numId w:val="0"/>
         </w:numPr>
         <w:spacing w:before="100" w:beforeAutospacing="1" w:after="100" w:afterAutospacing="1" w:line="276" w:lineRule="auto"/>
@@ -2253,6 +2305,7 @@
       <w:pPr>
         <w:pStyle w:val="18"/>
         <w:numPr>
+          <w:ilvl w:val="0"/>
           <w:numId w:val="0"/>
         </w:numPr>
         <w:spacing w:before="100" w:beforeAutospacing="1" w:after="100" w:afterAutospacing="1" w:line="276" w:lineRule="auto"/>
@@ -2280,6 +2333,7 @@
       <w:pPr>
         <w:pStyle w:val="18"/>
         <w:numPr>
+          <w:ilvl w:val="0"/>
           <w:numId w:val="0"/>
         </w:numPr>
         <w:spacing w:before="100" w:beforeAutospacing="1" w:after="100" w:afterAutospacing="1" w:line="276" w:lineRule="auto"/>
@@ -2307,6 +2361,7 @@
       <w:pPr>
         <w:pStyle w:val="18"/>
         <w:numPr>
+          <w:ilvl w:val="0"/>
           <w:numId w:val="0"/>
         </w:numPr>
         <w:spacing w:before="100" w:beforeAutospacing="1" w:after="100" w:afterAutospacing="1" w:line="276" w:lineRule="auto"/>
@@ -2334,6 +2389,7 @@
       <w:pPr>
         <w:pStyle w:val="18"/>
         <w:numPr>
+          <w:ilvl w:val="0"/>
           <w:numId w:val="0"/>
         </w:numPr>
         <w:spacing w:before="100" w:beforeAutospacing="1" w:after="100" w:afterAutospacing="1" w:line="276" w:lineRule="auto"/>
@@ -2361,6 +2417,7 @@
       <w:pPr>
         <w:pStyle w:val="18"/>
         <w:numPr>
+          <w:ilvl w:val="0"/>
           <w:numId w:val="0"/>
         </w:numPr>
         <w:spacing w:before="100" w:beforeAutospacing="1" w:after="100" w:afterAutospacing="1" w:line="276" w:lineRule="auto"/>
@@ -2388,6 +2445,7 @@
       <w:pPr>
         <w:pStyle w:val="18"/>
         <w:numPr>
+          <w:ilvl w:val="0"/>
           <w:numId w:val="0"/>
         </w:numPr>
         <w:spacing w:before="100" w:beforeAutospacing="1" w:after="100" w:afterAutospacing="1" w:line="276" w:lineRule="auto"/>
@@ -2415,6 +2473,7 @@
       <w:pPr>
         <w:pStyle w:val="18"/>
         <w:numPr>
+          <w:ilvl w:val="0"/>
           <w:numId w:val="0"/>
         </w:numPr>
         <w:spacing w:before="100" w:beforeAutospacing="1" w:after="100" w:afterAutospacing="1" w:line="276" w:lineRule="auto"/>
@@ -2442,6 +2501,7 @@
       <w:pPr>
         <w:pStyle w:val="18"/>
         <w:numPr>
+          <w:ilvl w:val="0"/>
           <w:numId w:val="0"/>
         </w:numPr>
         <w:spacing w:before="100" w:beforeAutospacing="1" w:after="100" w:afterAutospacing="1" w:line="276" w:lineRule="auto"/>
@@ -2469,6 +2529,7 @@
       <w:pPr>
         <w:pStyle w:val="18"/>
         <w:numPr>
+          <w:ilvl w:val="0"/>
           <w:numId w:val="0"/>
         </w:numPr>
         <w:spacing w:before="100" w:beforeAutospacing="1" w:after="100" w:afterAutospacing="1" w:line="276" w:lineRule="auto"/>
@@ -2496,23 +2557,25 @@
       <w:pPr>
         <w:pStyle w:val="18"/>
         <w:numPr>
-          <w:numId w:val="0"/>
-        </w:numPr>
-        <w:spacing w:before="100" w:beforeAutospacing="1" w:after="100" w:afterAutospacing="1" w:line="276" w:lineRule="auto"/>
-        <w:jc w:val="both"/>
-        <w:rPr>
-          <w:rFonts w:hint="default" w:ascii="Times New Roman" w:hAnsi="Times New Roman" w:eastAsia="Times New Roman"/>
-          <w:sz w:val="24"/>
-          <w:szCs w:val="24"/>
-          <w:u w:val="none"/>
-          <w:lang w:val="en-PH"/>
-        </w:rPr>
-      </w:pPr>
-    </w:p>
-    <w:p>
-      <w:pPr>
-        <w:pStyle w:val="18"/>
-        <w:numPr>
+          <w:ilvl w:val="0"/>
+          <w:numId w:val="0"/>
+        </w:numPr>
+        <w:spacing w:before="100" w:beforeAutospacing="1" w:after="100" w:afterAutospacing="1" w:line="276" w:lineRule="auto"/>
+        <w:jc w:val="both"/>
+        <w:rPr>
+          <w:rFonts w:hint="default" w:ascii="Times New Roman" w:hAnsi="Times New Roman" w:eastAsia="Times New Roman"/>
+          <w:sz w:val="24"/>
+          <w:szCs w:val="24"/>
+          <w:u w:val="none"/>
+          <w:lang w:val="en-PH"/>
+        </w:rPr>
+      </w:pPr>
+    </w:p>
+    <w:p>
+      <w:pPr>
+        <w:pStyle w:val="18"/>
+        <w:numPr>
+          <w:ilvl w:val="0"/>
           <w:numId w:val="0"/>
         </w:numPr>
         <w:spacing w:before="100" w:beforeAutospacing="1" w:after="100" w:afterAutospacing="1" w:line="276" w:lineRule="auto"/>
@@ -2540,6 +2603,7 @@
       <w:pPr>
         <w:pStyle w:val="18"/>
         <w:numPr>
+          <w:ilvl w:val="0"/>
           <w:numId w:val="0"/>
         </w:numPr>
         <w:spacing w:before="100" w:beforeAutospacing="1" w:after="100" w:afterAutospacing="1" w:line="276" w:lineRule="auto"/>
@@ -2567,6 +2631,7 @@
       <w:pPr>
         <w:pStyle w:val="18"/>
         <w:numPr>
+          <w:ilvl w:val="0"/>
           <w:numId w:val="0"/>
         </w:numPr>
         <w:spacing w:before="100" w:beforeAutospacing="1" w:after="100" w:afterAutospacing="1" w:line="276" w:lineRule="auto"/>
@@ -2594,6 +2659,7 @@
       <w:pPr>
         <w:pStyle w:val="18"/>
         <w:numPr>
+          <w:ilvl w:val="0"/>
           <w:numId w:val="0"/>
         </w:numPr>
         <w:spacing w:before="100" w:beforeAutospacing="1" w:after="100" w:afterAutospacing="1" w:line="276" w:lineRule="auto"/>
@@ -2621,6 +2687,7 @@
       <w:pPr>
         <w:pStyle w:val="18"/>
         <w:numPr>
+          <w:ilvl w:val="0"/>
           <w:numId w:val="0"/>
         </w:numPr>
         <w:spacing w:before="100" w:beforeAutospacing="1" w:after="100" w:afterAutospacing="1" w:line="276" w:lineRule="auto"/>
@@ -2648,6 +2715,7 @@
       <w:pPr>
         <w:pStyle w:val="18"/>
         <w:numPr>
+          <w:ilvl w:val="0"/>
           <w:numId w:val="0"/>
         </w:numPr>
         <w:spacing w:before="100" w:beforeAutospacing="1" w:after="100" w:afterAutospacing="1" w:line="276" w:lineRule="auto"/>
@@ -2675,6 +2743,7 @@
       <w:pPr>
         <w:pStyle w:val="18"/>
         <w:numPr>
+          <w:ilvl w:val="0"/>
           <w:numId w:val="0"/>
         </w:numPr>
         <w:spacing w:before="100" w:beforeAutospacing="1" w:after="100" w:afterAutospacing="1" w:line="276" w:lineRule="auto"/>
@@ -2702,6 +2771,7 @@
       <w:pPr>
         <w:pStyle w:val="18"/>
         <w:numPr>
+          <w:ilvl w:val="0"/>
           <w:numId w:val="0"/>
         </w:numPr>
         <w:spacing w:before="100" w:beforeAutospacing="1" w:after="100" w:afterAutospacing="1" w:line="276" w:lineRule="auto"/>
@@ -2729,6 +2799,7 @@
       <w:pPr>
         <w:pStyle w:val="18"/>
         <w:numPr>
+          <w:ilvl w:val="0"/>
           <w:numId w:val="0"/>
         </w:numPr>
         <w:spacing w:before="100" w:beforeAutospacing="1" w:after="100" w:afterAutospacing="1" w:line="276" w:lineRule="auto"/>
@@ -2756,23 +2827,25 @@
       <w:pPr>
         <w:pStyle w:val="18"/>
         <w:numPr>
-          <w:numId w:val="0"/>
-        </w:numPr>
-        <w:spacing w:before="100" w:beforeAutospacing="1" w:after="100" w:afterAutospacing="1" w:line="276" w:lineRule="auto"/>
-        <w:jc w:val="both"/>
-        <w:rPr>
-          <w:rFonts w:hint="default" w:ascii="Times New Roman" w:hAnsi="Times New Roman" w:eastAsia="Times New Roman"/>
-          <w:sz w:val="24"/>
-          <w:szCs w:val="24"/>
-          <w:u w:val="none"/>
-          <w:lang w:val="en-PH"/>
-        </w:rPr>
-      </w:pPr>
-    </w:p>
-    <w:p>
-      <w:pPr>
-        <w:pStyle w:val="18"/>
-        <w:numPr>
+          <w:ilvl w:val="0"/>
+          <w:numId w:val="0"/>
+        </w:numPr>
+        <w:spacing w:before="100" w:beforeAutospacing="1" w:after="100" w:afterAutospacing="1" w:line="276" w:lineRule="auto"/>
+        <w:jc w:val="both"/>
+        <w:rPr>
+          <w:rFonts w:hint="default" w:ascii="Times New Roman" w:hAnsi="Times New Roman" w:eastAsia="Times New Roman"/>
+          <w:sz w:val="24"/>
+          <w:szCs w:val="24"/>
+          <w:u w:val="none"/>
+          <w:lang w:val="en-PH"/>
+        </w:rPr>
+      </w:pPr>
+    </w:p>
+    <w:p>
+      <w:pPr>
+        <w:pStyle w:val="18"/>
+        <w:numPr>
+          <w:ilvl w:val="0"/>
           <w:numId w:val="0"/>
         </w:numPr>
         <w:spacing w:before="100" w:beforeAutospacing="1" w:after="100" w:afterAutospacing="1" w:line="276" w:lineRule="auto"/>
@@ -2800,6 +2873,7 @@
       <w:pPr>
         <w:pStyle w:val="18"/>
         <w:numPr>
+          <w:ilvl w:val="0"/>
           <w:numId w:val="0"/>
         </w:numPr>
         <w:spacing w:before="100" w:beforeAutospacing="1" w:after="100" w:afterAutospacing="1" w:line="276" w:lineRule="auto"/>
@@ -2827,6 +2901,7 @@
       <w:pPr>
         <w:pStyle w:val="18"/>
         <w:numPr>
+          <w:ilvl w:val="0"/>
           <w:numId w:val="0"/>
         </w:numPr>
         <w:spacing w:before="100" w:beforeAutospacing="1" w:after="100" w:afterAutospacing="1" w:line="276" w:lineRule="auto"/>
@@ -2854,6 +2929,7 @@
       <w:pPr>
         <w:pStyle w:val="18"/>
         <w:numPr>
+          <w:ilvl w:val="0"/>
           <w:numId w:val="0"/>
         </w:numPr>
         <w:spacing w:before="100" w:beforeAutospacing="1" w:after="100" w:afterAutospacing="1" w:line="276" w:lineRule="auto"/>
@@ -2881,6 +2957,7 @@
       <w:pPr>
         <w:pStyle w:val="18"/>
         <w:numPr>
+          <w:ilvl w:val="0"/>
           <w:numId w:val="0"/>
         </w:numPr>
         <w:spacing w:before="100" w:beforeAutospacing="1" w:after="100" w:afterAutospacing="1" w:line="276" w:lineRule="auto"/>
@@ -2908,6 +2985,7 @@
       <w:pPr>
         <w:pStyle w:val="18"/>
         <w:numPr>
+          <w:ilvl w:val="0"/>
           <w:numId w:val="0"/>
         </w:numPr>
         <w:spacing w:before="100" w:beforeAutospacing="1" w:after="100" w:afterAutospacing="1" w:line="276" w:lineRule="auto"/>
@@ -2935,6 +3013,7 @@
       <w:pPr>
         <w:pStyle w:val="18"/>
         <w:numPr>
+          <w:ilvl w:val="0"/>
           <w:numId w:val="0"/>
         </w:numPr>
         <w:spacing w:before="100" w:beforeAutospacing="1" w:after="100" w:afterAutospacing="1" w:line="276" w:lineRule="auto"/>
@@ -2962,6 +3041,7 @@
       <w:pPr>
         <w:pStyle w:val="18"/>
         <w:numPr>
+          <w:ilvl w:val="0"/>
           <w:numId w:val="0"/>
         </w:numPr>
         <w:spacing w:before="100" w:beforeAutospacing="1" w:after="100" w:afterAutospacing="1" w:line="276" w:lineRule="auto"/>
@@ -2989,23 +3069,25 @@
       <w:pPr>
         <w:pStyle w:val="18"/>
         <w:numPr>
-          <w:numId w:val="0"/>
-        </w:numPr>
-        <w:spacing w:before="100" w:beforeAutospacing="1" w:after="100" w:afterAutospacing="1" w:line="276" w:lineRule="auto"/>
-        <w:jc w:val="both"/>
-        <w:rPr>
-          <w:rFonts w:hint="default" w:ascii="Times New Roman" w:hAnsi="Times New Roman" w:eastAsia="Times New Roman"/>
-          <w:sz w:val="24"/>
-          <w:szCs w:val="24"/>
-          <w:u w:val="none"/>
-          <w:lang w:val="en-PH"/>
-        </w:rPr>
-      </w:pPr>
-    </w:p>
-    <w:p>
-      <w:pPr>
-        <w:pStyle w:val="18"/>
-        <w:numPr>
+          <w:ilvl w:val="0"/>
+          <w:numId w:val="0"/>
+        </w:numPr>
+        <w:spacing w:before="100" w:beforeAutospacing="1" w:after="100" w:afterAutospacing="1" w:line="276" w:lineRule="auto"/>
+        <w:jc w:val="both"/>
+        <w:rPr>
+          <w:rFonts w:hint="default" w:ascii="Times New Roman" w:hAnsi="Times New Roman" w:eastAsia="Times New Roman"/>
+          <w:sz w:val="24"/>
+          <w:szCs w:val="24"/>
+          <w:u w:val="none"/>
+          <w:lang w:val="en-PH"/>
+        </w:rPr>
+      </w:pPr>
+    </w:p>
+    <w:p>
+      <w:pPr>
+        <w:pStyle w:val="18"/>
+        <w:numPr>
+          <w:ilvl w:val="0"/>
           <w:numId w:val="0"/>
         </w:numPr>
         <w:spacing w:before="100" w:beforeAutospacing="1" w:after="100" w:afterAutospacing="1" w:line="276" w:lineRule="auto"/>
@@ -3033,6 +3115,7 @@
       <w:pPr>
         <w:pStyle w:val="18"/>
         <w:numPr>
+          <w:ilvl w:val="0"/>
           <w:numId w:val="0"/>
         </w:numPr>
         <w:spacing w:before="100" w:beforeAutospacing="1" w:after="100" w:afterAutospacing="1" w:line="276" w:lineRule="auto"/>
@@ -3060,6 +3143,7 @@
       <w:pPr>
         <w:pStyle w:val="18"/>
         <w:numPr>
+          <w:ilvl w:val="0"/>
           <w:numId w:val="0"/>
         </w:numPr>
         <w:spacing w:before="100" w:beforeAutospacing="1" w:after="100" w:afterAutospacing="1" w:line="276" w:lineRule="auto"/>
@@ -3087,23 +3171,25 @@
       <w:pPr>
         <w:pStyle w:val="18"/>
         <w:numPr>
-          <w:numId w:val="0"/>
-        </w:numPr>
-        <w:spacing w:before="100" w:beforeAutospacing="1" w:after="100" w:afterAutospacing="1" w:line="276" w:lineRule="auto"/>
-        <w:jc w:val="both"/>
-        <w:rPr>
-          <w:rFonts w:hint="default" w:ascii="Times New Roman" w:hAnsi="Times New Roman" w:eastAsia="Times New Roman"/>
-          <w:sz w:val="24"/>
-          <w:szCs w:val="24"/>
-          <w:u w:val="none"/>
-          <w:lang w:val="en-PH"/>
-        </w:rPr>
-      </w:pPr>
-    </w:p>
-    <w:p>
-      <w:pPr>
-        <w:pStyle w:val="18"/>
-        <w:numPr>
+          <w:ilvl w:val="0"/>
+          <w:numId w:val="0"/>
+        </w:numPr>
+        <w:spacing w:before="100" w:beforeAutospacing="1" w:after="100" w:afterAutospacing="1" w:line="276" w:lineRule="auto"/>
+        <w:jc w:val="both"/>
+        <w:rPr>
+          <w:rFonts w:hint="default" w:ascii="Times New Roman" w:hAnsi="Times New Roman" w:eastAsia="Times New Roman"/>
+          <w:sz w:val="24"/>
+          <w:szCs w:val="24"/>
+          <w:u w:val="none"/>
+          <w:lang w:val="en-PH"/>
+        </w:rPr>
+      </w:pPr>
+    </w:p>
+    <w:p>
+      <w:pPr>
+        <w:pStyle w:val="18"/>
+        <w:numPr>
+          <w:ilvl w:val="0"/>
           <w:numId w:val="0"/>
         </w:numPr>
         <w:spacing w:before="100" w:beforeAutospacing="1" w:after="100" w:afterAutospacing="1" w:line="276" w:lineRule="auto"/>
@@ -3131,6 +3217,7 @@
       <w:pPr>
         <w:pStyle w:val="18"/>
         <w:numPr>
+          <w:ilvl w:val="0"/>
           <w:numId w:val="0"/>
         </w:numPr>
         <w:spacing w:before="100" w:beforeAutospacing="1" w:after="100" w:afterAutospacing="1" w:line="276" w:lineRule="auto"/>
@@ -3158,6 +3245,7 @@
       <w:pPr>
         <w:pStyle w:val="18"/>
         <w:numPr>
+          <w:ilvl w:val="0"/>
           <w:numId w:val="0"/>
         </w:numPr>
         <w:spacing w:before="100" w:beforeAutospacing="1" w:after="100" w:afterAutospacing="1" w:line="276" w:lineRule="auto"/>
@@ -3185,6 +3273,7 @@
       <w:pPr>
         <w:pStyle w:val="18"/>
         <w:numPr>
+          <w:ilvl w:val="0"/>
           <w:numId w:val="0"/>
         </w:numPr>
         <w:spacing w:before="100" w:beforeAutospacing="1" w:after="100" w:afterAutospacing="1" w:line="276" w:lineRule="auto"/>
@@ -3212,6 +3301,7 @@
       <w:pPr>
         <w:pStyle w:val="18"/>
         <w:numPr>
+          <w:ilvl w:val="0"/>
           <w:numId w:val="0"/>
         </w:numPr>
         <w:spacing w:before="100" w:beforeAutospacing="1" w:after="100" w:afterAutospacing="1" w:line="276" w:lineRule="auto"/>
@@ -3239,6 +3329,7 @@
       <w:pPr>
         <w:pStyle w:val="18"/>
         <w:numPr>
+          <w:ilvl w:val="0"/>
           <w:numId w:val="0"/>
         </w:numPr>
         <w:spacing w:before="100" w:beforeAutospacing="1" w:after="100" w:afterAutospacing="1" w:line="276" w:lineRule="auto"/>
@@ -3266,6 +3357,7 @@
       <w:pPr>
         <w:pStyle w:val="18"/>
         <w:numPr>
+          <w:ilvl w:val="0"/>
           <w:numId w:val="0"/>
         </w:numPr>
         <w:spacing w:before="100" w:beforeAutospacing="1" w:after="100" w:afterAutospacing="1" w:line="276" w:lineRule="auto"/>
@@ -3293,6 +3385,7 @@
       <w:pPr>
         <w:pStyle w:val="18"/>
         <w:numPr>
+          <w:ilvl w:val="0"/>
           <w:numId w:val="0"/>
         </w:numPr>
         <w:spacing w:before="100" w:beforeAutospacing="1" w:after="100" w:afterAutospacing="1" w:line="276" w:lineRule="auto"/>
@@ -3320,6 +3413,7 @@
       <w:pPr>
         <w:pStyle w:val="18"/>
         <w:numPr>
+          <w:ilvl w:val="0"/>
           <w:numId w:val="0"/>
         </w:numPr>
         <w:spacing w:before="100" w:beforeAutospacing="1" w:after="100" w:afterAutospacing="1" w:line="276" w:lineRule="auto"/>
@@ -3347,23 +3441,25 @@
       <w:pPr>
         <w:pStyle w:val="18"/>
         <w:numPr>
-          <w:numId w:val="0"/>
-        </w:numPr>
-        <w:spacing w:before="100" w:beforeAutospacing="1" w:after="100" w:afterAutospacing="1" w:line="276" w:lineRule="auto"/>
-        <w:jc w:val="both"/>
-        <w:rPr>
-          <w:rFonts w:hint="default" w:ascii="Times New Roman" w:hAnsi="Times New Roman" w:eastAsia="Times New Roman"/>
-          <w:sz w:val="24"/>
-          <w:szCs w:val="24"/>
-          <w:u w:val="none"/>
-          <w:lang w:val="en-PH"/>
-        </w:rPr>
-      </w:pPr>
-    </w:p>
-    <w:p>
-      <w:pPr>
-        <w:pStyle w:val="18"/>
-        <w:numPr>
+          <w:ilvl w:val="0"/>
+          <w:numId w:val="0"/>
+        </w:numPr>
+        <w:spacing w:before="100" w:beforeAutospacing="1" w:after="100" w:afterAutospacing="1" w:line="276" w:lineRule="auto"/>
+        <w:jc w:val="both"/>
+        <w:rPr>
+          <w:rFonts w:hint="default" w:ascii="Times New Roman" w:hAnsi="Times New Roman" w:eastAsia="Times New Roman"/>
+          <w:sz w:val="24"/>
+          <w:szCs w:val="24"/>
+          <w:u w:val="none"/>
+          <w:lang w:val="en-PH"/>
+        </w:rPr>
+      </w:pPr>
+    </w:p>
+    <w:p>
+      <w:pPr>
+        <w:pStyle w:val="18"/>
+        <w:numPr>
+          <w:ilvl w:val="0"/>
           <w:numId w:val="0"/>
         </w:numPr>
         <w:spacing w:before="100" w:beforeAutospacing="1" w:after="100" w:afterAutospacing="1" w:line="276" w:lineRule="auto"/>
@@ -3391,23 +3487,25 @@
       <w:pPr>
         <w:pStyle w:val="18"/>
         <w:numPr>
-          <w:numId w:val="0"/>
-        </w:numPr>
-        <w:spacing w:before="100" w:beforeAutospacing="1" w:after="100" w:afterAutospacing="1" w:line="276" w:lineRule="auto"/>
-        <w:jc w:val="both"/>
-        <w:rPr>
-          <w:rFonts w:hint="default" w:ascii="Times New Roman" w:hAnsi="Times New Roman" w:eastAsia="Times New Roman"/>
-          <w:sz w:val="24"/>
-          <w:szCs w:val="24"/>
-          <w:u w:val="none"/>
-          <w:lang w:val="en-PH"/>
-        </w:rPr>
-      </w:pPr>
-    </w:p>
-    <w:p>
-      <w:pPr>
-        <w:pStyle w:val="18"/>
-        <w:numPr>
+          <w:ilvl w:val="0"/>
+          <w:numId w:val="0"/>
+        </w:numPr>
+        <w:spacing w:before="100" w:beforeAutospacing="1" w:after="100" w:afterAutospacing="1" w:line="276" w:lineRule="auto"/>
+        <w:jc w:val="both"/>
+        <w:rPr>
+          <w:rFonts w:hint="default" w:ascii="Times New Roman" w:hAnsi="Times New Roman" w:eastAsia="Times New Roman"/>
+          <w:sz w:val="24"/>
+          <w:szCs w:val="24"/>
+          <w:u w:val="none"/>
+          <w:lang w:val="en-PH"/>
+        </w:rPr>
+      </w:pPr>
+    </w:p>
+    <w:p>
+      <w:pPr>
+        <w:pStyle w:val="18"/>
+        <w:numPr>
+          <w:ilvl w:val="0"/>
           <w:numId w:val="0"/>
         </w:numPr>
         <w:spacing w:before="100" w:beforeAutospacing="1" w:after="100" w:afterAutospacing="1" w:line="276" w:lineRule="auto"/>
@@ -3435,6 +3533,7 @@
       <w:pPr>
         <w:pStyle w:val="18"/>
         <w:numPr>
+          <w:ilvl w:val="0"/>
           <w:numId w:val="0"/>
         </w:numPr>
         <w:spacing w:before="100" w:beforeAutospacing="1" w:after="100" w:afterAutospacing="1" w:line="276" w:lineRule="auto"/>
@@ -3462,74 +3561,79 @@
       <w:pPr>
         <w:pStyle w:val="18"/>
         <w:numPr>
-          <w:numId w:val="0"/>
-        </w:numPr>
-        <w:spacing w:before="100" w:beforeAutospacing="1" w:after="100" w:afterAutospacing="1" w:line="276" w:lineRule="auto"/>
-        <w:jc w:val="both"/>
-        <w:rPr>
-          <w:rFonts w:hint="default" w:ascii="Times New Roman" w:hAnsi="Times New Roman" w:eastAsia="Times New Roman"/>
-          <w:sz w:val="24"/>
-          <w:szCs w:val="24"/>
-          <w:u w:val="none"/>
-          <w:lang w:val="en-PH"/>
-        </w:rPr>
-      </w:pPr>
-    </w:p>
-    <w:p>
-      <w:pPr>
-        <w:pStyle w:val="18"/>
-        <w:numPr>
-          <w:numId w:val="0"/>
-        </w:numPr>
-        <w:spacing w:before="100" w:beforeAutospacing="1" w:after="100" w:afterAutospacing="1" w:line="276" w:lineRule="auto"/>
-        <w:jc w:val="both"/>
-        <w:rPr>
-          <w:rFonts w:hint="default" w:ascii="Times New Roman" w:hAnsi="Times New Roman" w:eastAsia="Times New Roman"/>
-          <w:sz w:val="24"/>
-          <w:szCs w:val="24"/>
-          <w:u w:val="none"/>
-          <w:lang w:val="en-PH"/>
-        </w:rPr>
-      </w:pPr>
-    </w:p>
-    <w:p>
-      <w:pPr>
-        <w:pStyle w:val="18"/>
-        <w:numPr>
-          <w:numId w:val="0"/>
-        </w:numPr>
-        <w:spacing w:before="100" w:beforeAutospacing="1" w:after="100" w:afterAutospacing="1" w:line="276" w:lineRule="auto"/>
-        <w:jc w:val="both"/>
-        <w:rPr>
-          <w:rFonts w:hint="default" w:ascii="Times New Roman" w:hAnsi="Times New Roman" w:eastAsia="Times New Roman"/>
-          <w:sz w:val="24"/>
-          <w:szCs w:val="24"/>
-          <w:u w:val="none"/>
-          <w:lang w:val="en-PH"/>
-        </w:rPr>
-      </w:pPr>
-    </w:p>
-    <w:p>
-      <w:pPr>
-        <w:pStyle w:val="18"/>
-        <w:numPr>
-          <w:numId w:val="0"/>
-        </w:numPr>
-        <w:spacing w:before="100" w:beforeAutospacing="1" w:after="100" w:afterAutospacing="1" w:line="276" w:lineRule="auto"/>
-        <w:jc w:val="both"/>
-        <w:rPr>
-          <w:rFonts w:hint="default" w:ascii="Times New Roman" w:hAnsi="Times New Roman" w:eastAsia="Times New Roman"/>
-          <w:sz w:val="24"/>
-          <w:szCs w:val="24"/>
-          <w:u w:val="none"/>
-          <w:lang w:val="en-PH"/>
-        </w:rPr>
-      </w:pPr>
-    </w:p>
-    <w:p>
-      <w:pPr>
-        <w:pStyle w:val="18"/>
-        <w:numPr>
+          <w:ilvl w:val="0"/>
+          <w:numId w:val="0"/>
+        </w:numPr>
+        <w:spacing w:before="100" w:beforeAutospacing="1" w:after="100" w:afterAutospacing="1" w:line="276" w:lineRule="auto"/>
+        <w:jc w:val="both"/>
+        <w:rPr>
+          <w:rFonts w:hint="default" w:ascii="Times New Roman" w:hAnsi="Times New Roman" w:eastAsia="Times New Roman"/>
+          <w:sz w:val="24"/>
+          <w:szCs w:val="24"/>
+          <w:u w:val="none"/>
+          <w:lang w:val="en-PH"/>
+        </w:rPr>
+      </w:pPr>
+    </w:p>
+    <w:p>
+      <w:pPr>
+        <w:pStyle w:val="18"/>
+        <w:numPr>
+          <w:ilvl w:val="0"/>
+          <w:numId w:val="0"/>
+        </w:numPr>
+        <w:spacing w:before="100" w:beforeAutospacing="1" w:after="100" w:afterAutospacing="1" w:line="276" w:lineRule="auto"/>
+        <w:jc w:val="both"/>
+        <w:rPr>
+          <w:rFonts w:hint="default" w:ascii="Times New Roman" w:hAnsi="Times New Roman" w:eastAsia="Times New Roman"/>
+          <w:sz w:val="24"/>
+          <w:szCs w:val="24"/>
+          <w:u w:val="none"/>
+          <w:lang w:val="en-PH"/>
+        </w:rPr>
+      </w:pPr>
+    </w:p>
+    <w:p>
+      <w:pPr>
+        <w:pStyle w:val="18"/>
+        <w:numPr>
+          <w:ilvl w:val="0"/>
+          <w:numId w:val="0"/>
+        </w:numPr>
+        <w:spacing w:before="100" w:beforeAutospacing="1" w:after="100" w:afterAutospacing="1" w:line="276" w:lineRule="auto"/>
+        <w:jc w:val="both"/>
+        <w:rPr>
+          <w:rFonts w:hint="default" w:ascii="Times New Roman" w:hAnsi="Times New Roman" w:eastAsia="Times New Roman"/>
+          <w:sz w:val="24"/>
+          <w:szCs w:val="24"/>
+          <w:u w:val="none"/>
+          <w:lang w:val="en-PH"/>
+        </w:rPr>
+      </w:pPr>
+    </w:p>
+    <w:p>
+      <w:pPr>
+        <w:pStyle w:val="18"/>
+        <w:numPr>
+          <w:ilvl w:val="0"/>
+          <w:numId w:val="0"/>
+        </w:numPr>
+        <w:spacing w:before="100" w:beforeAutospacing="1" w:after="100" w:afterAutospacing="1" w:line="276" w:lineRule="auto"/>
+        <w:jc w:val="both"/>
+        <w:rPr>
+          <w:rFonts w:hint="default" w:ascii="Times New Roman" w:hAnsi="Times New Roman" w:eastAsia="Times New Roman"/>
+          <w:sz w:val="24"/>
+          <w:szCs w:val="24"/>
+          <w:u w:val="none"/>
+          <w:lang w:val="en-PH"/>
+        </w:rPr>
+      </w:pPr>
+    </w:p>
+    <w:p>
+      <w:pPr>
+        <w:pStyle w:val="18"/>
+        <w:numPr>
+          <w:ilvl w:val="0"/>
           <w:numId w:val="0"/>
         </w:numPr>
         <w:spacing w:before="100" w:beforeAutospacing="1" w:after="100" w:afterAutospacing="1" w:line="276" w:lineRule="auto"/>
@@ -3572,6 +3676,7 @@
       <w:pPr>
         <w:pStyle w:val="18"/>
         <w:numPr>
+          <w:ilvl w:val="0"/>
           <w:numId w:val="0"/>
         </w:numPr>
         <w:spacing w:before="100" w:beforeAutospacing="1" w:after="100" w:afterAutospacing="1" w:line="276" w:lineRule="auto"/>
@@ -3588,6 +3693,7 @@
       <w:pPr>
         <w:pStyle w:val="18"/>
         <w:numPr>
+          <w:ilvl w:val="0"/>
           <w:numId w:val="0"/>
         </w:numPr>
         <w:spacing w:before="100" w:beforeAutospacing="1" w:after="100" w:afterAutospacing="1" w:line="276" w:lineRule="auto"/>
@@ -3606,6 +3712,7 @@
       <w:pPr>
         <w:pStyle w:val="18"/>
         <w:numPr>
+          <w:ilvl w:val="0"/>
           <w:numId w:val="0"/>
         </w:numPr>
         <w:spacing w:before="100" w:beforeAutospacing="1" w:after="100" w:afterAutospacing="1" w:line="276" w:lineRule="auto"/>
@@ -3624,6 +3731,7 @@
       <w:pPr>
         <w:pStyle w:val="18"/>
         <w:numPr>
+          <w:ilvl w:val="0"/>
           <w:numId w:val="0"/>
         </w:numPr>
         <w:spacing w:before="100" w:beforeAutospacing="1" w:after="100" w:afterAutospacing="1" w:line="276" w:lineRule="auto"/>
@@ -3642,6 +3750,7 @@
       <w:pPr>
         <w:pStyle w:val="18"/>
         <w:numPr>
+          <w:ilvl w:val="0"/>
           <w:numId w:val="0"/>
         </w:numPr>
         <w:spacing w:before="100" w:beforeAutospacing="1" w:after="100" w:afterAutospacing="1" w:line="276" w:lineRule="auto"/>
@@ -3660,6 +3769,7 @@
       <w:pPr>
         <w:pStyle w:val="18"/>
         <w:numPr>
+          <w:ilvl w:val="0"/>
           <w:numId w:val="0"/>
         </w:numPr>
         <w:spacing w:before="100" w:beforeAutospacing="1" w:after="100" w:afterAutospacing="1" w:line="276" w:lineRule="auto"/>
@@ -3680,6 +3790,7 @@
       <w:pPr>
         <w:pStyle w:val="18"/>
         <w:numPr>
+          <w:ilvl w:val="0"/>
           <w:numId w:val="0"/>
         </w:numPr>
         <w:spacing w:before="100" w:beforeAutospacing="1" w:after="100" w:afterAutospacing="1" w:line="276" w:lineRule="auto"/>
@@ -3695,7 +3806,17 @@
           <w:lang w:val="en-PH"/>
         </w:rPr>
       </w:pPr>
-      <w:r>
+    </w:p>
+    <w:p>
+      <w:pPr>
+        <w:pStyle w:val="18"/>
+        <w:numPr>
+          <w:ilvl w:val="0"/>
+          <w:numId w:val="0"/>
+        </w:numPr>
+        <w:spacing w:before="100" w:beforeAutospacing="1" w:after="100" w:afterAutospacing="1" w:line="276" w:lineRule="auto"/>
+        <w:contextualSpacing/>
+        <w:jc w:val="both"/>
         <w:rPr>
           <w:rFonts w:hint="default" w:ascii="Times New Roman" w:hAnsi="Times New Roman" w:eastAsia="Times New Roman" w:cs="Times New Roman"/>
           <w:b/>
@@ -3705,6 +3826,332 @@
           <w:u w:val="single"/>
           <w:lang w:val="en-PH"/>
         </w:rPr>
+      </w:pPr>
+    </w:p>
+    <w:p>
+      <w:pPr>
+        <w:pStyle w:val="18"/>
+        <w:numPr>
+          <w:ilvl w:val="0"/>
+          <w:numId w:val="0"/>
+        </w:numPr>
+        <w:spacing w:before="100" w:beforeAutospacing="1" w:after="100" w:afterAutospacing="1" w:line="276" w:lineRule="auto"/>
+        <w:contextualSpacing/>
+        <w:jc w:val="both"/>
+        <w:rPr>
+          <w:rFonts w:hint="default" w:ascii="Times New Roman" w:hAnsi="Times New Roman" w:eastAsia="Times New Roman" w:cs="Times New Roman"/>
+          <w:b/>
+          <w:bCs/>
+          <w:sz w:val="24"/>
+          <w:szCs w:val="24"/>
+          <w:u w:val="single"/>
+          <w:lang w:val="en-PH"/>
+        </w:rPr>
+      </w:pPr>
+    </w:p>
+    <w:p>
+      <w:pPr>
+        <w:pStyle w:val="18"/>
+        <w:numPr>
+          <w:ilvl w:val="0"/>
+          <w:numId w:val="0"/>
+        </w:numPr>
+        <w:spacing w:before="100" w:beforeAutospacing="1" w:after="100" w:afterAutospacing="1" w:line="276" w:lineRule="auto"/>
+        <w:contextualSpacing/>
+        <w:jc w:val="both"/>
+        <w:rPr>
+          <w:rFonts w:hint="default" w:ascii="Times New Roman" w:hAnsi="Times New Roman" w:eastAsia="Times New Roman" w:cs="Times New Roman"/>
+          <w:b/>
+          <w:bCs/>
+          <w:sz w:val="24"/>
+          <w:szCs w:val="24"/>
+          <w:u w:val="single"/>
+          <w:lang w:val="en-PH"/>
+        </w:rPr>
+      </w:pPr>
+    </w:p>
+    <w:p>
+      <w:pPr>
+        <w:pStyle w:val="18"/>
+        <w:numPr>
+          <w:ilvl w:val="0"/>
+          <w:numId w:val="0"/>
+        </w:numPr>
+        <w:spacing w:before="100" w:beforeAutospacing="1" w:after="100" w:afterAutospacing="1" w:line="276" w:lineRule="auto"/>
+        <w:contextualSpacing/>
+        <w:jc w:val="both"/>
+        <w:rPr>
+          <w:rFonts w:hint="default" w:ascii="Times New Roman" w:hAnsi="Times New Roman" w:eastAsia="Times New Roman" w:cs="Times New Roman"/>
+          <w:b/>
+          <w:bCs/>
+          <w:sz w:val="24"/>
+          <w:szCs w:val="24"/>
+          <w:u w:val="single"/>
+          <w:lang w:val="en-PH"/>
+        </w:rPr>
+      </w:pPr>
+    </w:p>
+    <w:p>
+      <w:pPr>
+        <w:pStyle w:val="18"/>
+        <w:numPr>
+          <w:ilvl w:val="0"/>
+          <w:numId w:val="0"/>
+        </w:numPr>
+        <w:spacing w:before="100" w:beforeAutospacing="1" w:after="100" w:afterAutospacing="1" w:line="276" w:lineRule="auto"/>
+        <w:contextualSpacing/>
+        <w:jc w:val="both"/>
+        <w:rPr>
+          <w:rFonts w:hint="default" w:ascii="Times New Roman" w:hAnsi="Times New Roman" w:eastAsia="Times New Roman" w:cs="Times New Roman"/>
+          <w:b/>
+          <w:bCs/>
+          <w:sz w:val="24"/>
+          <w:szCs w:val="24"/>
+          <w:u w:val="single"/>
+          <w:lang w:val="en-PH"/>
+        </w:rPr>
+      </w:pPr>
+    </w:p>
+    <w:p>
+      <w:pPr>
+        <w:pStyle w:val="18"/>
+        <w:numPr>
+          <w:ilvl w:val="0"/>
+          <w:numId w:val="0"/>
+        </w:numPr>
+        <w:spacing w:before="100" w:beforeAutospacing="1" w:after="100" w:afterAutospacing="1" w:line="276" w:lineRule="auto"/>
+        <w:contextualSpacing/>
+        <w:jc w:val="both"/>
+        <w:rPr>
+          <w:rFonts w:hint="default" w:ascii="Times New Roman" w:hAnsi="Times New Roman" w:eastAsia="Times New Roman" w:cs="Times New Roman"/>
+          <w:b/>
+          <w:bCs/>
+          <w:sz w:val="24"/>
+          <w:szCs w:val="24"/>
+          <w:u w:val="single"/>
+          <w:lang w:val="en-PH"/>
+        </w:rPr>
+      </w:pPr>
+    </w:p>
+    <w:p>
+      <w:pPr>
+        <w:pStyle w:val="18"/>
+        <w:numPr>
+          <w:ilvl w:val="0"/>
+          <w:numId w:val="0"/>
+        </w:numPr>
+        <w:spacing w:before="100" w:beforeAutospacing="1" w:after="100" w:afterAutospacing="1" w:line="276" w:lineRule="auto"/>
+        <w:contextualSpacing/>
+        <w:jc w:val="both"/>
+        <w:rPr>
+          <w:rFonts w:hint="default" w:ascii="Times New Roman" w:hAnsi="Times New Roman" w:eastAsia="Times New Roman" w:cs="Times New Roman"/>
+          <w:b/>
+          <w:bCs/>
+          <w:sz w:val="24"/>
+          <w:szCs w:val="24"/>
+          <w:u w:val="single"/>
+          <w:lang w:val="en-PH"/>
+        </w:rPr>
+      </w:pPr>
+    </w:p>
+    <w:p>
+      <w:pPr>
+        <w:pStyle w:val="18"/>
+        <w:numPr>
+          <w:ilvl w:val="0"/>
+          <w:numId w:val="0"/>
+        </w:numPr>
+        <w:spacing w:before="100" w:beforeAutospacing="1" w:after="100" w:afterAutospacing="1" w:line="276" w:lineRule="auto"/>
+        <w:contextualSpacing/>
+        <w:jc w:val="both"/>
+        <w:rPr>
+          <w:rFonts w:hint="default" w:ascii="Times New Roman" w:hAnsi="Times New Roman" w:eastAsia="Times New Roman" w:cs="Times New Roman"/>
+          <w:b/>
+          <w:bCs/>
+          <w:sz w:val="24"/>
+          <w:szCs w:val="24"/>
+          <w:u w:val="single"/>
+          <w:lang w:val="en-PH"/>
+        </w:rPr>
+      </w:pPr>
+    </w:p>
+    <w:p>
+      <w:pPr>
+        <w:pStyle w:val="18"/>
+        <w:numPr>
+          <w:ilvl w:val="0"/>
+          <w:numId w:val="0"/>
+        </w:numPr>
+        <w:spacing w:before="100" w:beforeAutospacing="1" w:after="100" w:afterAutospacing="1" w:line="276" w:lineRule="auto"/>
+        <w:contextualSpacing/>
+        <w:jc w:val="both"/>
+        <w:rPr>
+          <w:rFonts w:hint="default" w:ascii="Times New Roman" w:hAnsi="Times New Roman" w:eastAsia="Times New Roman" w:cs="Times New Roman"/>
+          <w:b/>
+          <w:bCs/>
+          <w:sz w:val="24"/>
+          <w:szCs w:val="24"/>
+          <w:u w:val="single"/>
+          <w:lang w:val="en-PH"/>
+        </w:rPr>
+      </w:pPr>
+    </w:p>
+    <w:p>
+      <w:pPr>
+        <w:pStyle w:val="18"/>
+        <w:numPr>
+          <w:ilvl w:val="0"/>
+          <w:numId w:val="0"/>
+        </w:numPr>
+        <w:spacing w:before="100" w:beforeAutospacing="1" w:after="100" w:afterAutospacing="1" w:line="276" w:lineRule="auto"/>
+        <w:contextualSpacing/>
+        <w:jc w:val="both"/>
+        <w:rPr>
+          <w:rFonts w:hint="default" w:ascii="Times New Roman" w:hAnsi="Times New Roman" w:eastAsia="Times New Roman" w:cs="Times New Roman"/>
+          <w:b/>
+          <w:bCs/>
+          <w:sz w:val="24"/>
+          <w:szCs w:val="24"/>
+          <w:u w:val="single"/>
+          <w:lang w:val="en-PH"/>
+        </w:rPr>
+      </w:pPr>
+    </w:p>
+    <w:p>
+      <w:pPr>
+        <w:pStyle w:val="18"/>
+        <w:numPr>
+          <w:ilvl w:val="0"/>
+          <w:numId w:val="0"/>
+        </w:numPr>
+        <w:spacing w:before="100" w:beforeAutospacing="1" w:after="100" w:afterAutospacing="1" w:line="276" w:lineRule="auto"/>
+        <w:contextualSpacing/>
+        <w:jc w:val="both"/>
+        <w:rPr>
+          <w:rFonts w:hint="default" w:ascii="Times New Roman" w:hAnsi="Times New Roman" w:eastAsia="Times New Roman" w:cs="Times New Roman"/>
+          <w:b/>
+          <w:bCs/>
+          <w:sz w:val="24"/>
+          <w:szCs w:val="24"/>
+          <w:u w:val="single"/>
+          <w:lang w:val="en-PH"/>
+        </w:rPr>
+      </w:pPr>
+    </w:p>
+    <w:p>
+      <w:pPr>
+        <w:pStyle w:val="18"/>
+        <w:numPr>
+          <w:ilvl w:val="0"/>
+          <w:numId w:val="0"/>
+        </w:numPr>
+        <w:spacing w:before="100" w:beforeAutospacing="1" w:after="100" w:afterAutospacing="1" w:line="276" w:lineRule="auto"/>
+        <w:contextualSpacing/>
+        <w:jc w:val="both"/>
+        <w:rPr>
+          <w:rFonts w:hint="default" w:ascii="Times New Roman" w:hAnsi="Times New Roman" w:eastAsia="Times New Roman" w:cs="Times New Roman"/>
+          <w:b/>
+          <w:bCs/>
+          <w:sz w:val="24"/>
+          <w:szCs w:val="24"/>
+          <w:u w:val="single"/>
+          <w:lang w:val="en-PH"/>
+        </w:rPr>
+      </w:pPr>
+    </w:p>
+    <w:p>
+      <w:pPr>
+        <w:pStyle w:val="18"/>
+        <w:numPr>
+          <w:ilvl w:val="0"/>
+          <w:numId w:val="0"/>
+        </w:numPr>
+        <w:spacing w:before="100" w:beforeAutospacing="1" w:after="100" w:afterAutospacing="1" w:line="276" w:lineRule="auto"/>
+        <w:contextualSpacing/>
+        <w:jc w:val="both"/>
+        <w:rPr>
+          <w:rFonts w:hint="default" w:ascii="Times New Roman" w:hAnsi="Times New Roman" w:eastAsia="Times New Roman" w:cs="Times New Roman"/>
+          <w:b/>
+          <w:bCs/>
+          <w:sz w:val="24"/>
+          <w:szCs w:val="24"/>
+          <w:u w:val="single"/>
+          <w:lang w:val="en-PH"/>
+        </w:rPr>
+      </w:pPr>
+    </w:p>
+    <w:p>
+      <w:pPr>
+        <w:pStyle w:val="18"/>
+        <w:numPr>
+          <w:ilvl w:val="0"/>
+          <w:numId w:val="0"/>
+        </w:numPr>
+        <w:spacing w:before="100" w:beforeAutospacing="1" w:after="100" w:afterAutospacing="1" w:line="276" w:lineRule="auto"/>
+        <w:contextualSpacing/>
+        <w:jc w:val="both"/>
+        <w:rPr>
+          <w:rFonts w:hint="default" w:ascii="Times New Roman" w:hAnsi="Times New Roman" w:eastAsia="Times New Roman" w:cs="Times New Roman"/>
+          <w:b/>
+          <w:bCs/>
+          <w:sz w:val="24"/>
+          <w:szCs w:val="24"/>
+          <w:u w:val="single"/>
+          <w:lang w:val="en-PH"/>
+        </w:rPr>
+      </w:pPr>
+    </w:p>
+    <w:p>
+      <w:pPr>
+        <w:pStyle w:val="18"/>
+        <w:numPr>
+          <w:ilvl w:val="0"/>
+          <w:numId w:val="0"/>
+        </w:numPr>
+        <w:spacing w:before="100" w:beforeAutospacing="1" w:after="100" w:afterAutospacing="1" w:line="276" w:lineRule="auto"/>
+        <w:contextualSpacing/>
+        <w:jc w:val="both"/>
+        <w:rPr>
+          <w:rFonts w:hint="default" w:ascii="Times New Roman" w:hAnsi="Times New Roman" w:eastAsia="Times New Roman" w:cs="Times New Roman"/>
+          <w:b/>
+          <w:bCs/>
+          <w:sz w:val="24"/>
+          <w:szCs w:val="24"/>
+          <w:u w:val="single"/>
+          <w:lang w:val="en-PH"/>
+        </w:rPr>
+      </w:pPr>
+    </w:p>
+    <w:p>
+      <w:pPr>
+        <w:pStyle w:val="18"/>
+        <w:numPr>
+          <w:ilvl w:val="0"/>
+          <w:numId w:val="0"/>
+        </w:numPr>
+        <w:spacing w:before="100" w:beforeAutospacing="1" w:after="100" w:afterAutospacing="1" w:line="276" w:lineRule="auto"/>
+        <w:contextualSpacing/>
+        <w:jc w:val="both"/>
+        <w:rPr>
+          <w:rFonts w:hint="default" w:ascii="Times New Roman" w:hAnsi="Times New Roman" w:eastAsia="Times New Roman" w:cs="Times New Roman"/>
+          <w:b/>
+          <w:bCs/>
+          <w:sz w:val="24"/>
+          <w:szCs w:val="24"/>
+          <w:u w:val="single"/>
+          <w:lang w:val="en-PH"/>
+        </w:rPr>
+      </w:pPr>
+      <w:r>
+        <w:rPr>
+          <w:rFonts w:hint="default" w:ascii="Times New Roman" w:hAnsi="Times New Roman" w:eastAsia="Times New Roman" w:cs="Times New Roman"/>
+          <w:b/>
+          <w:bCs/>
+          <w:sz w:val="24"/>
+          <w:szCs w:val="24"/>
+          <w:u w:val="single"/>
+          <w:lang w:val="en-PH"/>
+        </w:rPr>
         <w:t>Flowcharts</w:t>
       </w:r>
     </w:p>
@@ -3712,6 +4159,7 @@
       <w:pPr>
         <w:pStyle w:val="18"/>
         <w:numPr>
+          <w:ilvl w:val="0"/>
           <w:numId w:val="0"/>
         </w:numPr>
         <w:spacing w:before="100" w:beforeAutospacing="1" w:after="100" w:afterAutospacing="1" w:line="276" w:lineRule="auto"/>
@@ -3730,6 +4178,7 @@
       <w:pPr>
         <w:pStyle w:val="18"/>
         <w:numPr>
+          <w:ilvl w:val="0"/>
           <w:numId w:val="0"/>
         </w:numPr>
         <w:spacing w:before="100" w:beforeAutospacing="1" w:after="100" w:afterAutospacing="1" w:line="276" w:lineRule="auto"/>
@@ -3758,816 +4207,938 @@
       <w:pPr>
         <w:pStyle w:val="18"/>
         <w:numPr>
-          <w:numId w:val="0"/>
-        </w:numPr>
-        <w:spacing w:before="100" w:beforeAutospacing="1" w:after="100" w:afterAutospacing="1" w:line="276" w:lineRule="auto"/>
-        <w:contextualSpacing/>
-        <w:jc w:val="both"/>
-        <w:rPr>
-          <w:rFonts w:hint="default" w:ascii="Times New Roman" w:hAnsi="Times New Roman" w:eastAsia="Times New Roman" w:cs="Times New Roman"/>
-          <w:sz w:val="24"/>
-          <w:szCs w:val="24"/>
-          <w:u w:val="none"/>
-          <w:lang w:val="en-PH"/>
-        </w:rPr>
-      </w:pPr>
-    </w:p>
-    <w:p>
-      <w:pPr>
-        <w:pStyle w:val="18"/>
-        <w:numPr>
-          <w:numId w:val="0"/>
-        </w:numPr>
-        <w:spacing w:before="100" w:beforeAutospacing="1" w:after="100" w:afterAutospacing="1" w:line="276" w:lineRule="auto"/>
-        <w:contextualSpacing/>
-        <w:jc w:val="both"/>
-        <w:rPr>
-          <w:rFonts w:hint="default" w:ascii="Times New Roman" w:hAnsi="Times New Roman" w:eastAsia="Times New Roman" w:cs="Times New Roman"/>
-          <w:sz w:val="24"/>
-          <w:szCs w:val="24"/>
-          <w:u w:val="none"/>
-          <w:lang w:val="en-PH"/>
-        </w:rPr>
-      </w:pPr>
-    </w:p>
-    <w:p>
-      <w:pPr>
-        <w:pStyle w:val="18"/>
-        <w:numPr>
-          <w:numId w:val="0"/>
-        </w:numPr>
-        <w:spacing w:before="100" w:beforeAutospacing="1" w:after="100" w:afterAutospacing="1" w:line="276" w:lineRule="auto"/>
-        <w:contextualSpacing/>
-        <w:jc w:val="both"/>
-        <w:rPr>
-          <w:rFonts w:hint="default" w:ascii="Times New Roman" w:hAnsi="Times New Roman" w:eastAsia="Times New Roman" w:cs="Times New Roman"/>
-          <w:sz w:val="24"/>
-          <w:szCs w:val="24"/>
-          <w:u w:val="none"/>
-          <w:lang w:val="en-PH"/>
-        </w:rPr>
-      </w:pPr>
-    </w:p>
-    <w:p>
-      <w:pPr>
-        <w:pStyle w:val="18"/>
-        <w:numPr>
-          <w:numId w:val="0"/>
-        </w:numPr>
-        <w:spacing w:before="100" w:beforeAutospacing="1" w:after="100" w:afterAutospacing="1" w:line="276" w:lineRule="auto"/>
-        <w:contextualSpacing/>
-        <w:jc w:val="both"/>
-        <w:rPr>
-          <w:rFonts w:hint="default" w:ascii="Times New Roman" w:hAnsi="Times New Roman" w:eastAsia="Times New Roman" w:cs="Times New Roman"/>
-          <w:sz w:val="24"/>
-          <w:szCs w:val="24"/>
-          <w:u w:val="none"/>
-          <w:lang w:val="en-PH"/>
-        </w:rPr>
-      </w:pPr>
-    </w:p>
-    <w:p>
-      <w:pPr>
-        <w:pStyle w:val="18"/>
-        <w:numPr>
-          <w:numId w:val="0"/>
-        </w:numPr>
-        <w:spacing w:before="100" w:beforeAutospacing="1" w:after="100" w:afterAutospacing="1" w:line="276" w:lineRule="auto"/>
-        <w:contextualSpacing/>
-        <w:jc w:val="both"/>
-        <w:rPr>
-          <w:rFonts w:hint="default" w:ascii="Times New Roman" w:hAnsi="Times New Roman" w:eastAsia="Times New Roman" w:cs="Times New Roman"/>
-          <w:sz w:val="24"/>
-          <w:szCs w:val="24"/>
-          <w:u w:val="none"/>
-          <w:lang w:val="en-PH"/>
-        </w:rPr>
-      </w:pPr>
-    </w:p>
-    <w:p>
-      <w:pPr>
-        <w:pStyle w:val="18"/>
-        <w:numPr>
-          <w:numId w:val="0"/>
-        </w:numPr>
-        <w:spacing w:before="100" w:beforeAutospacing="1" w:after="100" w:afterAutospacing="1" w:line="276" w:lineRule="auto"/>
-        <w:contextualSpacing/>
-        <w:jc w:val="both"/>
-        <w:rPr>
-          <w:rFonts w:hint="default" w:ascii="Times New Roman" w:hAnsi="Times New Roman" w:eastAsia="Times New Roman" w:cs="Times New Roman"/>
-          <w:sz w:val="24"/>
-          <w:szCs w:val="24"/>
-          <w:u w:val="none"/>
-          <w:lang w:val="en-PH"/>
-        </w:rPr>
-      </w:pPr>
-    </w:p>
-    <w:p>
-      <w:pPr>
-        <w:pStyle w:val="18"/>
-        <w:numPr>
-          <w:numId w:val="0"/>
-        </w:numPr>
-        <w:spacing w:before="100" w:beforeAutospacing="1" w:after="100" w:afterAutospacing="1" w:line="276" w:lineRule="auto"/>
-        <w:contextualSpacing/>
-        <w:jc w:val="both"/>
-        <w:rPr>
-          <w:rFonts w:hint="default" w:ascii="Times New Roman" w:hAnsi="Times New Roman" w:eastAsia="Times New Roman" w:cs="Times New Roman"/>
-          <w:sz w:val="24"/>
-          <w:szCs w:val="24"/>
-          <w:u w:val="none"/>
-          <w:lang w:val="en-PH"/>
-        </w:rPr>
-      </w:pPr>
-    </w:p>
-    <w:p>
-      <w:pPr>
-        <w:pStyle w:val="18"/>
-        <w:numPr>
-          <w:numId w:val="0"/>
-        </w:numPr>
-        <w:spacing w:before="100" w:beforeAutospacing="1" w:after="100" w:afterAutospacing="1" w:line="276" w:lineRule="auto"/>
-        <w:contextualSpacing/>
-        <w:jc w:val="both"/>
-        <w:rPr>
-          <w:rFonts w:hint="default" w:ascii="Times New Roman" w:hAnsi="Times New Roman" w:eastAsia="Times New Roman" w:cs="Times New Roman"/>
-          <w:sz w:val="24"/>
-          <w:szCs w:val="24"/>
-          <w:u w:val="none"/>
-          <w:lang w:val="en-PH"/>
-        </w:rPr>
-      </w:pPr>
-    </w:p>
-    <w:p>
-      <w:pPr>
-        <w:pStyle w:val="18"/>
-        <w:numPr>
-          <w:numId w:val="0"/>
-        </w:numPr>
-        <w:spacing w:before="100" w:beforeAutospacing="1" w:after="100" w:afterAutospacing="1" w:line="276" w:lineRule="auto"/>
-        <w:contextualSpacing/>
-        <w:jc w:val="both"/>
-        <w:rPr>
-          <w:rFonts w:hint="default" w:ascii="Times New Roman" w:hAnsi="Times New Roman" w:eastAsia="Times New Roman" w:cs="Times New Roman"/>
-          <w:sz w:val="24"/>
-          <w:szCs w:val="24"/>
-          <w:u w:val="none"/>
-          <w:lang w:val="en-PH"/>
-        </w:rPr>
-      </w:pPr>
-    </w:p>
-    <w:p>
-      <w:pPr>
-        <w:pStyle w:val="18"/>
-        <w:numPr>
-          <w:numId w:val="0"/>
-        </w:numPr>
-        <w:spacing w:before="100" w:beforeAutospacing="1" w:after="100" w:afterAutospacing="1" w:line="276" w:lineRule="auto"/>
-        <w:contextualSpacing/>
-        <w:jc w:val="both"/>
-        <w:rPr>
-          <w:rFonts w:hint="default" w:ascii="Times New Roman" w:hAnsi="Times New Roman" w:eastAsia="Times New Roman" w:cs="Times New Roman"/>
-          <w:sz w:val="24"/>
-          <w:szCs w:val="24"/>
-          <w:u w:val="none"/>
-          <w:lang w:val="en-PH"/>
-        </w:rPr>
-      </w:pPr>
-    </w:p>
-    <w:p>
-      <w:pPr>
-        <w:pStyle w:val="18"/>
-        <w:numPr>
-          <w:numId w:val="0"/>
-        </w:numPr>
-        <w:spacing w:before="100" w:beforeAutospacing="1" w:after="100" w:afterAutospacing="1" w:line="276" w:lineRule="auto"/>
-        <w:contextualSpacing/>
-        <w:jc w:val="both"/>
-        <w:rPr>
-          <w:rFonts w:hint="default" w:ascii="Times New Roman" w:hAnsi="Times New Roman" w:eastAsia="Times New Roman" w:cs="Times New Roman"/>
-          <w:sz w:val="24"/>
-          <w:szCs w:val="24"/>
-          <w:u w:val="none"/>
-          <w:lang w:val="en-PH"/>
-        </w:rPr>
-      </w:pPr>
-    </w:p>
-    <w:p>
-      <w:pPr>
-        <w:pStyle w:val="18"/>
-        <w:numPr>
-          <w:numId w:val="0"/>
-        </w:numPr>
-        <w:spacing w:before="100" w:beforeAutospacing="1" w:after="100" w:afterAutospacing="1" w:line="276" w:lineRule="auto"/>
-        <w:contextualSpacing/>
-        <w:jc w:val="both"/>
-        <w:rPr>
-          <w:rFonts w:hint="default" w:ascii="Times New Roman" w:hAnsi="Times New Roman" w:eastAsia="Times New Roman" w:cs="Times New Roman"/>
-          <w:sz w:val="24"/>
-          <w:szCs w:val="24"/>
-          <w:u w:val="none"/>
-          <w:lang w:val="en-PH"/>
-        </w:rPr>
-      </w:pPr>
-    </w:p>
-    <w:p>
-      <w:pPr>
-        <w:pStyle w:val="18"/>
-        <w:numPr>
-          <w:numId w:val="0"/>
-        </w:numPr>
-        <w:spacing w:before="100" w:beforeAutospacing="1" w:after="100" w:afterAutospacing="1" w:line="276" w:lineRule="auto"/>
-        <w:contextualSpacing/>
-        <w:jc w:val="both"/>
-        <w:rPr>
-          <w:rFonts w:hint="default" w:ascii="Times New Roman" w:hAnsi="Times New Roman" w:eastAsia="Times New Roman" w:cs="Times New Roman"/>
-          <w:sz w:val="24"/>
-          <w:szCs w:val="24"/>
-          <w:u w:val="none"/>
-          <w:lang w:val="en-PH"/>
-        </w:rPr>
-      </w:pPr>
-    </w:p>
-    <w:p>
-      <w:pPr>
-        <w:pStyle w:val="18"/>
-        <w:numPr>
-          <w:numId w:val="0"/>
-        </w:numPr>
-        <w:spacing w:before="100" w:beforeAutospacing="1" w:after="100" w:afterAutospacing="1" w:line="276" w:lineRule="auto"/>
-        <w:contextualSpacing/>
-        <w:jc w:val="both"/>
-        <w:rPr>
-          <w:rFonts w:hint="default" w:ascii="Times New Roman" w:hAnsi="Times New Roman" w:eastAsia="Times New Roman" w:cs="Times New Roman"/>
-          <w:sz w:val="24"/>
-          <w:szCs w:val="24"/>
-          <w:u w:val="none"/>
-          <w:lang w:val="en-PH"/>
-        </w:rPr>
-      </w:pPr>
-    </w:p>
-    <w:p>
-      <w:pPr>
-        <w:pStyle w:val="18"/>
-        <w:numPr>
-          <w:numId w:val="0"/>
-        </w:numPr>
-        <w:spacing w:before="100" w:beforeAutospacing="1" w:after="100" w:afterAutospacing="1" w:line="276" w:lineRule="auto"/>
-        <w:contextualSpacing/>
-        <w:jc w:val="both"/>
-        <w:rPr>
-          <w:rFonts w:hint="default" w:ascii="Times New Roman" w:hAnsi="Times New Roman" w:eastAsia="Times New Roman" w:cs="Times New Roman"/>
-          <w:sz w:val="24"/>
-          <w:szCs w:val="24"/>
-          <w:u w:val="none"/>
-          <w:lang w:val="en-PH"/>
-        </w:rPr>
-      </w:pPr>
-    </w:p>
-    <w:p>
-      <w:pPr>
-        <w:pStyle w:val="18"/>
-        <w:numPr>
-          <w:numId w:val="0"/>
-        </w:numPr>
-        <w:spacing w:before="100" w:beforeAutospacing="1" w:after="100" w:afterAutospacing="1" w:line="276" w:lineRule="auto"/>
-        <w:contextualSpacing/>
-        <w:jc w:val="both"/>
-        <w:rPr>
-          <w:rFonts w:hint="default" w:ascii="Times New Roman" w:hAnsi="Times New Roman" w:eastAsia="Times New Roman" w:cs="Times New Roman"/>
-          <w:sz w:val="24"/>
-          <w:szCs w:val="24"/>
-          <w:u w:val="none"/>
-          <w:lang w:val="en-PH"/>
-        </w:rPr>
-      </w:pPr>
-    </w:p>
-    <w:p>
-      <w:pPr>
-        <w:pStyle w:val="18"/>
-        <w:numPr>
-          <w:numId w:val="0"/>
-        </w:numPr>
-        <w:spacing w:before="100" w:beforeAutospacing="1" w:after="100" w:afterAutospacing="1" w:line="276" w:lineRule="auto"/>
-        <w:contextualSpacing/>
-        <w:jc w:val="both"/>
-        <w:rPr>
-          <w:rFonts w:hint="default" w:ascii="Times New Roman" w:hAnsi="Times New Roman" w:eastAsia="Times New Roman" w:cs="Times New Roman"/>
-          <w:sz w:val="24"/>
-          <w:szCs w:val="24"/>
-          <w:u w:val="none"/>
-          <w:lang w:val="en-PH"/>
-        </w:rPr>
-      </w:pPr>
-    </w:p>
-    <w:p>
-      <w:pPr>
-        <w:pStyle w:val="18"/>
-        <w:numPr>
-          <w:numId w:val="0"/>
-        </w:numPr>
-        <w:spacing w:before="100" w:beforeAutospacing="1" w:after="100" w:afterAutospacing="1" w:line="276" w:lineRule="auto"/>
-        <w:contextualSpacing/>
-        <w:jc w:val="both"/>
-        <w:rPr>
-          <w:rFonts w:hint="default" w:ascii="Times New Roman" w:hAnsi="Times New Roman" w:eastAsia="Times New Roman" w:cs="Times New Roman"/>
-          <w:sz w:val="24"/>
-          <w:szCs w:val="24"/>
-          <w:u w:val="none"/>
-          <w:lang w:val="en-PH"/>
-        </w:rPr>
-      </w:pPr>
-    </w:p>
-    <w:p>
-      <w:pPr>
-        <w:pStyle w:val="18"/>
-        <w:numPr>
-          <w:numId w:val="0"/>
-        </w:numPr>
-        <w:spacing w:before="100" w:beforeAutospacing="1" w:after="100" w:afterAutospacing="1" w:line="276" w:lineRule="auto"/>
-        <w:contextualSpacing/>
-        <w:jc w:val="both"/>
-        <w:rPr>
-          <w:rFonts w:hint="default" w:ascii="Times New Roman" w:hAnsi="Times New Roman" w:eastAsia="Times New Roman" w:cs="Times New Roman"/>
-          <w:sz w:val="24"/>
-          <w:szCs w:val="24"/>
-          <w:u w:val="none"/>
-          <w:lang w:val="en-PH"/>
-        </w:rPr>
-      </w:pPr>
-    </w:p>
-    <w:p>
-      <w:pPr>
-        <w:pStyle w:val="18"/>
-        <w:numPr>
-          <w:numId w:val="0"/>
-        </w:numPr>
-        <w:spacing w:before="100" w:beforeAutospacing="1" w:after="100" w:afterAutospacing="1" w:line="276" w:lineRule="auto"/>
-        <w:contextualSpacing/>
-        <w:jc w:val="both"/>
-        <w:rPr>
-          <w:rFonts w:hint="default" w:ascii="Times New Roman" w:hAnsi="Times New Roman" w:eastAsia="Times New Roman" w:cs="Times New Roman"/>
-          <w:sz w:val="24"/>
-          <w:szCs w:val="24"/>
-          <w:u w:val="none"/>
-          <w:lang w:val="en-PH"/>
-        </w:rPr>
-      </w:pPr>
-    </w:p>
-    <w:p>
-      <w:pPr>
-        <w:pStyle w:val="18"/>
-        <w:numPr>
-          <w:numId w:val="0"/>
-        </w:numPr>
-        <w:spacing w:before="100" w:beforeAutospacing="1" w:after="100" w:afterAutospacing="1" w:line="276" w:lineRule="auto"/>
-        <w:contextualSpacing/>
-        <w:jc w:val="both"/>
-        <w:rPr>
-          <w:rFonts w:hint="default" w:ascii="Times New Roman" w:hAnsi="Times New Roman" w:eastAsia="Times New Roman" w:cs="Times New Roman"/>
-          <w:sz w:val="24"/>
-          <w:szCs w:val="24"/>
-          <w:u w:val="none"/>
-          <w:lang w:val="en-PH"/>
-        </w:rPr>
-      </w:pPr>
-    </w:p>
-    <w:p>
-      <w:pPr>
-        <w:pStyle w:val="18"/>
-        <w:numPr>
-          <w:numId w:val="0"/>
-        </w:numPr>
-        <w:spacing w:before="100" w:beforeAutospacing="1" w:after="100" w:afterAutospacing="1" w:line="276" w:lineRule="auto"/>
-        <w:contextualSpacing/>
-        <w:jc w:val="both"/>
-        <w:rPr>
-          <w:rFonts w:hint="default" w:ascii="Times New Roman" w:hAnsi="Times New Roman" w:eastAsia="Times New Roman" w:cs="Times New Roman"/>
-          <w:sz w:val="24"/>
-          <w:szCs w:val="24"/>
-          <w:u w:val="none"/>
-          <w:lang w:val="en-PH"/>
-        </w:rPr>
-      </w:pPr>
-    </w:p>
-    <w:p>
-      <w:pPr>
-        <w:pStyle w:val="18"/>
-        <w:numPr>
-          <w:numId w:val="0"/>
-        </w:numPr>
-        <w:spacing w:before="100" w:beforeAutospacing="1" w:after="100" w:afterAutospacing="1" w:line="276" w:lineRule="auto"/>
-        <w:contextualSpacing/>
-        <w:jc w:val="both"/>
-        <w:rPr>
-          <w:rFonts w:hint="default" w:ascii="Times New Roman" w:hAnsi="Times New Roman" w:eastAsia="Times New Roman" w:cs="Times New Roman"/>
-          <w:sz w:val="24"/>
-          <w:szCs w:val="24"/>
-          <w:u w:val="none"/>
-          <w:lang w:val="en-PH"/>
-        </w:rPr>
-      </w:pPr>
-    </w:p>
-    <w:p>
-      <w:pPr>
-        <w:pStyle w:val="18"/>
-        <w:numPr>
-          <w:numId w:val="0"/>
-        </w:numPr>
-        <w:spacing w:before="100" w:beforeAutospacing="1" w:after="100" w:afterAutospacing="1" w:line="276" w:lineRule="auto"/>
-        <w:contextualSpacing/>
-        <w:jc w:val="both"/>
-        <w:rPr>
-          <w:rFonts w:hint="default" w:ascii="Times New Roman" w:hAnsi="Times New Roman" w:eastAsia="Times New Roman" w:cs="Times New Roman"/>
-          <w:sz w:val="24"/>
-          <w:szCs w:val="24"/>
-          <w:u w:val="none"/>
-          <w:lang w:val="en-PH"/>
-        </w:rPr>
-      </w:pPr>
-    </w:p>
-    <w:p>
-      <w:pPr>
-        <w:pStyle w:val="18"/>
-        <w:numPr>
-          <w:numId w:val="0"/>
-        </w:numPr>
-        <w:spacing w:before="100" w:beforeAutospacing="1" w:after="100" w:afterAutospacing="1" w:line="276" w:lineRule="auto"/>
-        <w:contextualSpacing/>
-        <w:jc w:val="both"/>
-        <w:rPr>
-          <w:rFonts w:hint="default" w:ascii="Times New Roman" w:hAnsi="Times New Roman" w:eastAsia="Times New Roman" w:cs="Times New Roman"/>
-          <w:sz w:val="24"/>
-          <w:szCs w:val="24"/>
-          <w:u w:val="none"/>
-          <w:lang w:val="en-PH"/>
-        </w:rPr>
-      </w:pPr>
-    </w:p>
-    <w:p>
-      <w:pPr>
-        <w:pStyle w:val="18"/>
-        <w:numPr>
-          <w:numId w:val="0"/>
-        </w:numPr>
-        <w:spacing w:before="100" w:beforeAutospacing="1" w:after="100" w:afterAutospacing="1" w:line="276" w:lineRule="auto"/>
-        <w:contextualSpacing/>
-        <w:jc w:val="both"/>
-        <w:rPr>
-          <w:rFonts w:hint="default" w:ascii="Times New Roman" w:hAnsi="Times New Roman" w:eastAsia="Times New Roman" w:cs="Times New Roman"/>
-          <w:sz w:val="24"/>
-          <w:szCs w:val="24"/>
-          <w:u w:val="none"/>
-          <w:lang w:val="en-PH"/>
-        </w:rPr>
-      </w:pPr>
-    </w:p>
-    <w:p>
-      <w:pPr>
-        <w:pStyle w:val="18"/>
-        <w:numPr>
-          <w:numId w:val="0"/>
-        </w:numPr>
-        <w:spacing w:before="100" w:beforeAutospacing="1" w:after="100" w:afterAutospacing="1" w:line="276" w:lineRule="auto"/>
-        <w:contextualSpacing/>
-        <w:jc w:val="both"/>
-        <w:rPr>
-          <w:rFonts w:hint="default" w:ascii="Times New Roman" w:hAnsi="Times New Roman" w:eastAsia="Times New Roman" w:cs="Times New Roman"/>
-          <w:sz w:val="24"/>
-          <w:szCs w:val="24"/>
-          <w:u w:val="none"/>
-          <w:lang w:val="en-PH"/>
-        </w:rPr>
-      </w:pPr>
-    </w:p>
-    <w:p>
-      <w:pPr>
-        <w:pStyle w:val="18"/>
-        <w:numPr>
-          <w:numId w:val="0"/>
-        </w:numPr>
-        <w:spacing w:before="100" w:beforeAutospacing="1" w:after="100" w:afterAutospacing="1" w:line="276" w:lineRule="auto"/>
-        <w:contextualSpacing/>
-        <w:jc w:val="both"/>
-        <w:rPr>
-          <w:rFonts w:hint="default" w:ascii="Times New Roman" w:hAnsi="Times New Roman" w:eastAsia="Times New Roman" w:cs="Times New Roman"/>
-          <w:sz w:val="24"/>
-          <w:szCs w:val="24"/>
-          <w:u w:val="none"/>
-          <w:lang w:val="en-PH"/>
-        </w:rPr>
-      </w:pPr>
-    </w:p>
-    <w:p>
-      <w:pPr>
-        <w:pStyle w:val="18"/>
-        <w:numPr>
-          <w:numId w:val="0"/>
-        </w:numPr>
-        <w:spacing w:before="100" w:beforeAutospacing="1" w:after="100" w:afterAutospacing="1" w:line="276" w:lineRule="auto"/>
-        <w:contextualSpacing/>
-        <w:jc w:val="both"/>
-        <w:rPr>
-          <w:rFonts w:hint="default" w:ascii="Times New Roman" w:hAnsi="Times New Roman" w:eastAsia="Times New Roman" w:cs="Times New Roman"/>
-          <w:sz w:val="24"/>
-          <w:szCs w:val="24"/>
-          <w:u w:val="none"/>
-          <w:lang w:val="en-PH"/>
-        </w:rPr>
-      </w:pPr>
-    </w:p>
-    <w:p>
-      <w:pPr>
-        <w:pStyle w:val="18"/>
-        <w:numPr>
-          <w:numId w:val="0"/>
-        </w:numPr>
-        <w:spacing w:before="100" w:beforeAutospacing="1" w:after="100" w:afterAutospacing="1" w:line="276" w:lineRule="auto"/>
-        <w:contextualSpacing/>
-        <w:jc w:val="both"/>
-        <w:rPr>
-          <w:rFonts w:hint="default" w:ascii="Times New Roman" w:hAnsi="Times New Roman" w:eastAsia="Times New Roman" w:cs="Times New Roman"/>
-          <w:sz w:val="24"/>
-          <w:szCs w:val="24"/>
-          <w:u w:val="none"/>
-          <w:lang w:val="en-PH"/>
-        </w:rPr>
-      </w:pPr>
-    </w:p>
-    <w:p>
-      <w:pPr>
-        <w:pStyle w:val="18"/>
-        <w:numPr>
-          <w:numId w:val="0"/>
-        </w:numPr>
-        <w:spacing w:before="100" w:beforeAutospacing="1" w:after="100" w:afterAutospacing="1" w:line="276" w:lineRule="auto"/>
-        <w:contextualSpacing/>
-        <w:jc w:val="both"/>
-        <w:rPr>
-          <w:rFonts w:hint="default" w:ascii="Times New Roman" w:hAnsi="Times New Roman" w:eastAsia="Times New Roman" w:cs="Times New Roman"/>
-          <w:sz w:val="24"/>
-          <w:szCs w:val="24"/>
-          <w:u w:val="none"/>
-          <w:lang w:val="en-PH"/>
-        </w:rPr>
-      </w:pPr>
-    </w:p>
-    <w:p>
-      <w:pPr>
-        <w:pStyle w:val="18"/>
-        <w:numPr>
-          <w:numId w:val="0"/>
-        </w:numPr>
-        <w:spacing w:before="100" w:beforeAutospacing="1" w:after="100" w:afterAutospacing="1" w:line="276" w:lineRule="auto"/>
-        <w:contextualSpacing/>
-        <w:jc w:val="both"/>
-        <w:rPr>
-          <w:rFonts w:hint="default" w:ascii="Times New Roman" w:hAnsi="Times New Roman" w:eastAsia="Times New Roman" w:cs="Times New Roman"/>
-          <w:sz w:val="24"/>
-          <w:szCs w:val="24"/>
-          <w:u w:val="none"/>
-          <w:lang w:val="en-PH"/>
-        </w:rPr>
-      </w:pPr>
-    </w:p>
-    <w:p>
-      <w:pPr>
-        <w:pStyle w:val="18"/>
-        <w:numPr>
-          <w:numId w:val="0"/>
-        </w:numPr>
-        <w:spacing w:before="100" w:beforeAutospacing="1" w:after="100" w:afterAutospacing="1" w:line="276" w:lineRule="auto"/>
-        <w:contextualSpacing/>
-        <w:jc w:val="both"/>
-        <w:rPr>
-          <w:rFonts w:hint="default" w:ascii="Times New Roman" w:hAnsi="Times New Roman" w:eastAsia="Times New Roman" w:cs="Times New Roman"/>
-          <w:sz w:val="24"/>
-          <w:szCs w:val="24"/>
-          <w:u w:val="none"/>
-          <w:lang w:val="en-PH"/>
-        </w:rPr>
-      </w:pPr>
-    </w:p>
-    <w:p>
-      <w:pPr>
-        <w:pStyle w:val="18"/>
-        <w:numPr>
-          <w:numId w:val="0"/>
-        </w:numPr>
-        <w:spacing w:before="100" w:beforeAutospacing="1" w:after="100" w:afterAutospacing="1" w:line="276" w:lineRule="auto"/>
-        <w:contextualSpacing/>
-        <w:jc w:val="both"/>
-        <w:rPr>
-          <w:rFonts w:hint="default" w:ascii="Times New Roman" w:hAnsi="Times New Roman" w:eastAsia="Times New Roman" w:cs="Times New Roman"/>
-          <w:sz w:val="24"/>
-          <w:szCs w:val="24"/>
-          <w:u w:val="none"/>
-          <w:lang w:val="en-PH"/>
-        </w:rPr>
-      </w:pPr>
-    </w:p>
-    <w:p>
-      <w:pPr>
-        <w:pStyle w:val="18"/>
-        <w:numPr>
-          <w:numId w:val="0"/>
-        </w:numPr>
-        <w:spacing w:before="100" w:beforeAutospacing="1" w:after="100" w:afterAutospacing="1" w:line="276" w:lineRule="auto"/>
-        <w:contextualSpacing/>
-        <w:jc w:val="both"/>
-        <w:rPr>
-          <w:rFonts w:hint="default" w:ascii="Times New Roman" w:hAnsi="Times New Roman" w:eastAsia="Times New Roman" w:cs="Times New Roman"/>
-          <w:sz w:val="24"/>
-          <w:szCs w:val="24"/>
-          <w:u w:val="none"/>
-          <w:lang w:val="en-PH"/>
-        </w:rPr>
-      </w:pPr>
-    </w:p>
-    <w:p>
-      <w:pPr>
-        <w:pStyle w:val="18"/>
-        <w:numPr>
-          <w:numId w:val="0"/>
-        </w:numPr>
-        <w:spacing w:before="100" w:beforeAutospacing="1" w:after="100" w:afterAutospacing="1" w:line="276" w:lineRule="auto"/>
-        <w:contextualSpacing/>
-        <w:jc w:val="both"/>
-        <w:rPr>
-          <w:rFonts w:hint="default" w:ascii="Times New Roman" w:hAnsi="Times New Roman" w:eastAsia="Times New Roman" w:cs="Times New Roman"/>
-          <w:sz w:val="24"/>
-          <w:szCs w:val="24"/>
-          <w:u w:val="none"/>
-          <w:lang w:val="en-PH"/>
-        </w:rPr>
-      </w:pPr>
-    </w:p>
-    <w:p>
-      <w:pPr>
-        <w:pStyle w:val="18"/>
-        <w:numPr>
-          <w:numId w:val="0"/>
-        </w:numPr>
-        <w:spacing w:before="100" w:beforeAutospacing="1" w:after="100" w:afterAutospacing="1" w:line="276" w:lineRule="auto"/>
-        <w:contextualSpacing/>
-        <w:jc w:val="both"/>
-        <w:rPr>
-          <w:rFonts w:hint="default" w:ascii="Times New Roman" w:hAnsi="Times New Roman" w:eastAsia="Times New Roman" w:cs="Times New Roman"/>
-          <w:sz w:val="24"/>
-          <w:szCs w:val="24"/>
-          <w:u w:val="none"/>
-          <w:lang w:val="en-PH"/>
-        </w:rPr>
-      </w:pPr>
-    </w:p>
-    <w:p>
-      <w:pPr>
-        <w:pStyle w:val="18"/>
-        <w:numPr>
-          <w:numId w:val="0"/>
-        </w:numPr>
-        <w:spacing w:before="100" w:beforeAutospacing="1" w:after="100" w:afterAutospacing="1" w:line="276" w:lineRule="auto"/>
-        <w:contextualSpacing/>
-        <w:jc w:val="both"/>
-        <w:rPr>
-          <w:rFonts w:hint="default" w:ascii="Times New Roman" w:hAnsi="Times New Roman" w:eastAsia="Times New Roman" w:cs="Times New Roman"/>
-          <w:sz w:val="24"/>
-          <w:szCs w:val="24"/>
-          <w:u w:val="none"/>
-          <w:lang w:val="en-PH"/>
-        </w:rPr>
-      </w:pPr>
-    </w:p>
-    <w:p>
-      <w:pPr>
-        <w:pStyle w:val="18"/>
-        <w:numPr>
-          <w:numId w:val="0"/>
-        </w:numPr>
-        <w:spacing w:before="100" w:beforeAutospacing="1" w:after="100" w:afterAutospacing="1" w:line="276" w:lineRule="auto"/>
-        <w:contextualSpacing/>
-        <w:jc w:val="both"/>
-        <w:rPr>
-          <w:rFonts w:hint="default" w:ascii="Times New Roman" w:hAnsi="Times New Roman" w:eastAsia="Times New Roman" w:cs="Times New Roman"/>
-          <w:sz w:val="24"/>
-          <w:szCs w:val="24"/>
-          <w:u w:val="none"/>
-          <w:lang w:val="en-PH"/>
-        </w:rPr>
-      </w:pPr>
-    </w:p>
-    <w:p>
-      <w:pPr>
-        <w:pStyle w:val="18"/>
-        <w:numPr>
-          <w:numId w:val="0"/>
-        </w:numPr>
-        <w:spacing w:before="100" w:beforeAutospacing="1" w:after="100" w:afterAutospacing="1" w:line="276" w:lineRule="auto"/>
-        <w:contextualSpacing/>
-        <w:jc w:val="both"/>
-        <w:rPr>
-          <w:rFonts w:hint="default" w:ascii="Times New Roman" w:hAnsi="Times New Roman" w:eastAsia="Times New Roman" w:cs="Times New Roman"/>
-          <w:sz w:val="24"/>
-          <w:szCs w:val="24"/>
-          <w:u w:val="none"/>
-          <w:lang w:val="en-PH"/>
-        </w:rPr>
-      </w:pPr>
-    </w:p>
-    <w:p>
-      <w:pPr>
-        <w:pStyle w:val="18"/>
-        <w:numPr>
-          <w:numId w:val="0"/>
-        </w:numPr>
-        <w:spacing w:before="100" w:beforeAutospacing="1" w:after="100" w:afterAutospacing="1" w:line="276" w:lineRule="auto"/>
-        <w:contextualSpacing/>
-        <w:jc w:val="both"/>
-        <w:rPr>
-          <w:rFonts w:hint="default" w:ascii="Times New Roman" w:hAnsi="Times New Roman" w:eastAsia="Times New Roman" w:cs="Times New Roman"/>
-          <w:sz w:val="24"/>
-          <w:szCs w:val="24"/>
-          <w:u w:val="none"/>
-          <w:lang w:val="en-PH"/>
-        </w:rPr>
-      </w:pPr>
-    </w:p>
-    <w:p>
-      <w:pPr>
-        <w:pStyle w:val="18"/>
-        <w:numPr>
-          <w:numId w:val="0"/>
-        </w:numPr>
-        <w:spacing w:before="100" w:beforeAutospacing="1" w:after="100" w:afterAutospacing="1" w:line="276" w:lineRule="auto"/>
-        <w:contextualSpacing/>
-        <w:jc w:val="both"/>
-        <w:rPr>
-          <w:rFonts w:hint="default" w:ascii="Times New Roman" w:hAnsi="Times New Roman" w:eastAsia="Times New Roman" w:cs="Times New Roman"/>
-          <w:sz w:val="24"/>
-          <w:szCs w:val="24"/>
-          <w:u w:val="none"/>
-          <w:lang w:val="en-PH"/>
-        </w:rPr>
-      </w:pPr>
-    </w:p>
-    <w:p>
-      <w:pPr>
-        <w:pStyle w:val="18"/>
-        <w:numPr>
-          <w:numId w:val="0"/>
-        </w:numPr>
-        <w:spacing w:before="100" w:beforeAutospacing="1" w:after="100" w:afterAutospacing="1" w:line="276" w:lineRule="auto"/>
-        <w:contextualSpacing/>
-        <w:jc w:val="both"/>
-        <w:rPr>
-          <w:rFonts w:hint="default" w:ascii="Times New Roman" w:hAnsi="Times New Roman" w:eastAsia="Times New Roman" w:cs="Times New Roman"/>
-          <w:sz w:val="24"/>
-          <w:szCs w:val="24"/>
-          <w:u w:val="none"/>
-          <w:lang w:val="en-PH"/>
-        </w:rPr>
-      </w:pPr>
-    </w:p>
-    <w:p>
-      <w:pPr>
-        <w:pStyle w:val="18"/>
-        <w:numPr>
-          <w:numId w:val="0"/>
-        </w:numPr>
-        <w:spacing w:before="100" w:beforeAutospacing="1" w:after="100" w:afterAutospacing="1" w:line="276" w:lineRule="auto"/>
-        <w:contextualSpacing/>
-        <w:jc w:val="both"/>
-        <w:rPr>
-          <w:rFonts w:hint="default" w:ascii="Times New Roman" w:hAnsi="Times New Roman" w:eastAsia="Times New Roman" w:cs="Times New Roman"/>
-          <w:sz w:val="24"/>
-          <w:szCs w:val="24"/>
-          <w:u w:val="none"/>
-          <w:lang w:val="en-PH"/>
-        </w:rPr>
-      </w:pPr>
-    </w:p>
-    <w:p>
-      <w:pPr>
-        <w:pStyle w:val="18"/>
-        <w:numPr>
-          <w:numId w:val="0"/>
-        </w:numPr>
-        <w:spacing w:before="100" w:beforeAutospacing="1" w:after="100" w:afterAutospacing="1" w:line="276" w:lineRule="auto"/>
-        <w:contextualSpacing/>
-        <w:jc w:val="both"/>
-        <w:rPr>
-          <w:rFonts w:hint="default" w:ascii="Times New Roman" w:hAnsi="Times New Roman" w:eastAsia="Times New Roman" w:cs="Times New Roman"/>
-          <w:sz w:val="24"/>
-          <w:szCs w:val="24"/>
-          <w:u w:val="none"/>
-          <w:lang w:val="en-PH"/>
-        </w:rPr>
-      </w:pPr>
-    </w:p>
-    <w:p>
-      <w:pPr>
-        <w:pStyle w:val="18"/>
-        <w:numPr>
+          <w:ilvl w:val="0"/>
+          <w:numId w:val="0"/>
+        </w:numPr>
+        <w:spacing w:before="100" w:beforeAutospacing="1" w:after="100" w:afterAutospacing="1" w:line="276" w:lineRule="auto"/>
+        <w:contextualSpacing/>
+        <w:jc w:val="both"/>
+        <w:rPr>
+          <w:rFonts w:hint="default" w:ascii="Times New Roman" w:hAnsi="Times New Roman" w:eastAsia="Times New Roman" w:cs="Times New Roman"/>
+          <w:sz w:val="24"/>
+          <w:szCs w:val="24"/>
+          <w:u w:val="none"/>
+          <w:lang w:val="en-PH"/>
+        </w:rPr>
+      </w:pPr>
+    </w:p>
+    <w:p>
+      <w:pPr>
+        <w:pStyle w:val="18"/>
+        <w:numPr>
+          <w:ilvl w:val="0"/>
+          <w:numId w:val="0"/>
+        </w:numPr>
+        <w:spacing w:before="100" w:beforeAutospacing="1" w:after="100" w:afterAutospacing="1" w:line="276" w:lineRule="auto"/>
+        <w:contextualSpacing/>
+        <w:jc w:val="both"/>
+        <w:rPr>
+          <w:rFonts w:hint="default" w:ascii="Times New Roman" w:hAnsi="Times New Roman" w:eastAsia="Times New Roman" w:cs="Times New Roman"/>
+          <w:sz w:val="24"/>
+          <w:szCs w:val="24"/>
+          <w:u w:val="none"/>
+          <w:lang w:val="en-PH"/>
+        </w:rPr>
+      </w:pPr>
+    </w:p>
+    <w:p>
+      <w:pPr>
+        <w:pStyle w:val="18"/>
+        <w:numPr>
+          <w:ilvl w:val="0"/>
+          <w:numId w:val="0"/>
+        </w:numPr>
+        <w:spacing w:before="100" w:beforeAutospacing="1" w:after="100" w:afterAutospacing="1" w:line="276" w:lineRule="auto"/>
+        <w:contextualSpacing/>
+        <w:jc w:val="both"/>
+        <w:rPr>
+          <w:rFonts w:hint="default" w:ascii="Times New Roman" w:hAnsi="Times New Roman" w:eastAsia="Times New Roman" w:cs="Times New Roman"/>
+          <w:sz w:val="24"/>
+          <w:szCs w:val="24"/>
+          <w:u w:val="none"/>
+          <w:lang w:val="en-PH"/>
+        </w:rPr>
+      </w:pPr>
+    </w:p>
+    <w:p>
+      <w:pPr>
+        <w:pStyle w:val="18"/>
+        <w:numPr>
+          <w:ilvl w:val="0"/>
+          <w:numId w:val="0"/>
+        </w:numPr>
+        <w:spacing w:before="100" w:beforeAutospacing="1" w:after="100" w:afterAutospacing="1" w:line="276" w:lineRule="auto"/>
+        <w:contextualSpacing/>
+        <w:jc w:val="both"/>
+        <w:rPr>
+          <w:rFonts w:hint="default" w:ascii="Times New Roman" w:hAnsi="Times New Roman" w:eastAsia="Times New Roman" w:cs="Times New Roman"/>
+          <w:sz w:val="24"/>
+          <w:szCs w:val="24"/>
+          <w:u w:val="none"/>
+          <w:lang w:val="en-PH"/>
+        </w:rPr>
+      </w:pPr>
+    </w:p>
+    <w:p>
+      <w:pPr>
+        <w:pStyle w:val="18"/>
+        <w:numPr>
+          <w:ilvl w:val="0"/>
+          <w:numId w:val="0"/>
+        </w:numPr>
+        <w:spacing w:before="100" w:beforeAutospacing="1" w:after="100" w:afterAutospacing="1" w:line="276" w:lineRule="auto"/>
+        <w:contextualSpacing/>
+        <w:jc w:val="both"/>
+        <w:rPr>
+          <w:rFonts w:hint="default" w:ascii="Times New Roman" w:hAnsi="Times New Roman" w:eastAsia="Times New Roman" w:cs="Times New Roman"/>
+          <w:sz w:val="24"/>
+          <w:szCs w:val="24"/>
+          <w:u w:val="none"/>
+          <w:lang w:val="en-PH"/>
+        </w:rPr>
+      </w:pPr>
+    </w:p>
+    <w:p>
+      <w:pPr>
+        <w:pStyle w:val="18"/>
+        <w:numPr>
+          <w:ilvl w:val="0"/>
+          <w:numId w:val="0"/>
+        </w:numPr>
+        <w:spacing w:before="100" w:beforeAutospacing="1" w:after="100" w:afterAutospacing="1" w:line="276" w:lineRule="auto"/>
+        <w:contextualSpacing/>
+        <w:jc w:val="both"/>
+        <w:rPr>
+          <w:rFonts w:hint="default" w:ascii="Times New Roman" w:hAnsi="Times New Roman" w:eastAsia="Times New Roman" w:cs="Times New Roman"/>
+          <w:sz w:val="24"/>
+          <w:szCs w:val="24"/>
+          <w:u w:val="none"/>
+          <w:lang w:val="en-PH"/>
+        </w:rPr>
+      </w:pPr>
+    </w:p>
+    <w:p>
+      <w:pPr>
+        <w:pStyle w:val="18"/>
+        <w:numPr>
+          <w:ilvl w:val="0"/>
+          <w:numId w:val="0"/>
+        </w:numPr>
+        <w:spacing w:before="100" w:beforeAutospacing="1" w:after="100" w:afterAutospacing="1" w:line="276" w:lineRule="auto"/>
+        <w:contextualSpacing/>
+        <w:jc w:val="both"/>
+        <w:rPr>
+          <w:rFonts w:hint="default" w:ascii="Times New Roman" w:hAnsi="Times New Roman" w:eastAsia="Times New Roman" w:cs="Times New Roman"/>
+          <w:sz w:val="24"/>
+          <w:szCs w:val="24"/>
+          <w:u w:val="none"/>
+          <w:lang w:val="en-PH"/>
+        </w:rPr>
+      </w:pPr>
+    </w:p>
+    <w:p>
+      <w:pPr>
+        <w:pStyle w:val="18"/>
+        <w:numPr>
+          <w:ilvl w:val="0"/>
+          <w:numId w:val="0"/>
+        </w:numPr>
+        <w:spacing w:before="100" w:beforeAutospacing="1" w:after="100" w:afterAutospacing="1" w:line="276" w:lineRule="auto"/>
+        <w:contextualSpacing/>
+        <w:jc w:val="both"/>
+        <w:rPr>
+          <w:rFonts w:hint="default" w:ascii="Times New Roman" w:hAnsi="Times New Roman" w:eastAsia="Times New Roman" w:cs="Times New Roman"/>
+          <w:sz w:val="24"/>
+          <w:szCs w:val="24"/>
+          <w:u w:val="none"/>
+          <w:lang w:val="en-PH"/>
+        </w:rPr>
+      </w:pPr>
+    </w:p>
+    <w:p>
+      <w:pPr>
+        <w:pStyle w:val="18"/>
+        <w:numPr>
+          <w:ilvl w:val="0"/>
+          <w:numId w:val="0"/>
+        </w:numPr>
+        <w:spacing w:before="100" w:beforeAutospacing="1" w:after="100" w:afterAutospacing="1" w:line="276" w:lineRule="auto"/>
+        <w:contextualSpacing/>
+        <w:jc w:val="both"/>
+        <w:rPr>
+          <w:rFonts w:hint="default" w:ascii="Times New Roman" w:hAnsi="Times New Roman" w:eastAsia="Times New Roman" w:cs="Times New Roman"/>
+          <w:sz w:val="24"/>
+          <w:szCs w:val="24"/>
+          <w:u w:val="none"/>
+          <w:lang w:val="en-PH"/>
+        </w:rPr>
+      </w:pPr>
+    </w:p>
+    <w:p>
+      <w:pPr>
+        <w:pStyle w:val="18"/>
+        <w:numPr>
+          <w:ilvl w:val="0"/>
+          <w:numId w:val="0"/>
+        </w:numPr>
+        <w:spacing w:before="100" w:beforeAutospacing="1" w:after="100" w:afterAutospacing="1" w:line="276" w:lineRule="auto"/>
+        <w:contextualSpacing/>
+        <w:jc w:val="both"/>
+        <w:rPr>
+          <w:rFonts w:hint="default" w:ascii="Times New Roman" w:hAnsi="Times New Roman" w:eastAsia="Times New Roman" w:cs="Times New Roman"/>
+          <w:sz w:val="24"/>
+          <w:szCs w:val="24"/>
+          <w:u w:val="none"/>
+          <w:lang w:val="en-PH"/>
+        </w:rPr>
+      </w:pPr>
+    </w:p>
+    <w:p>
+      <w:pPr>
+        <w:pStyle w:val="18"/>
+        <w:numPr>
+          <w:ilvl w:val="0"/>
+          <w:numId w:val="0"/>
+        </w:numPr>
+        <w:spacing w:before="100" w:beforeAutospacing="1" w:after="100" w:afterAutospacing="1" w:line="276" w:lineRule="auto"/>
+        <w:contextualSpacing/>
+        <w:jc w:val="both"/>
+        <w:rPr>
+          <w:rFonts w:hint="default" w:ascii="Times New Roman" w:hAnsi="Times New Roman" w:eastAsia="Times New Roman" w:cs="Times New Roman"/>
+          <w:sz w:val="24"/>
+          <w:szCs w:val="24"/>
+          <w:u w:val="none"/>
+          <w:lang w:val="en-PH"/>
+        </w:rPr>
+      </w:pPr>
+    </w:p>
+    <w:p>
+      <w:pPr>
+        <w:pStyle w:val="18"/>
+        <w:numPr>
+          <w:ilvl w:val="0"/>
+          <w:numId w:val="0"/>
+        </w:numPr>
+        <w:spacing w:before="100" w:beforeAutospacing="1" w:after="100" w:afterAutospacing="1" w:line="276" w:lineRule="auto"/>
+        <w:contextualSpacing/>
+        <w:jc w:val="both"/>
+        <w:rPr>
+          <w:rFonts w:hint="default" w:ascii="Times New Roman" w:hAnsi="Times New Roman" w:eastAsia="Times New Roman" w:cs="Times New Roman"/>
+          <w:sz w:val="24"/>
+          <w:szCs w:val="24"/>
+          <w:u w:val="none"/>
+          <w:lang w:val="en-PH"/>
+        </w:rPr>
+      </w:pPr>
+    </w:p>
+    <w:p>
+      <w:pPr>
+        <w:pStyle w:val="18"/>
+        <w:numPr>
+          <w:ilvl w:val="0"/>
+          <w:numId w:val="0"/>
+        </w:numPr>
+        <w:spacing w:before="100" w:beforeAutospacing="1" w:after="100" w:afterAutospacing="1" w:line="276" w:lineRule="auto"/>
+        <w:contextualSpacing/>
+        <w:jc w:val="both"/>
+        <w:rPr>
+          <w:rFonts w:hint="default" w:ascii="Times New Roman" w:hAnsi="Times New Roman" w:eastAsia="Times New Roman" w:cs="Times New Roman"/>
+          <w:sz w:val="24"/>
+          <w:szCs w:val="24"/>
+          <w:u w:val="none"/>
+          <w:lang w:val="en-PH"/>
+        </w:rPr>
+      </w:pPr>
+    </w:p>
+    <w:p>
+      <w:pPr>
+        <w:pStyle w:val="18"/>
+        <w:numPr>
+          <w:ilvl w:val="0"/>
+          <w:numId w:val="0"/>
+        </w:numPr>
+        <w:spacing w:before="100" w:beforeAutospacing="1" w:after="100" w:afterAutospacing="1" w:line="276" w:lineRule="auto"/>
+        <w:contextualSpacing/>
+        <w:jc w:val="both"/>
+        <w:rPr>
+          <w:rFonts w:hint="default" w:ascii="Times New Roman" w:hAnsi="Times New Roman" w:eastAsia="Times New Roman" w:cs="Times New Roman"/>
+          <w:sz w:val="24"/>
+          <w:szCs w:val="24"/>
+          <w:u w:val="none"/>
+          <w:lang w:val="en-PH"/>
+        </w:rPr>
+      </w:pPr>
+    </w:p>
+    <w:p>
+      <w:pPr>
+        <w:pStyle w:val="18"/>
+        <w:numPr>
+          <w:ilvl w:val="0"/>
+          <w:numId w:val="0"/>
+        </w:numPr>
+        <w:spacing w:before="100" w:beforeAutospacing="1" w:after="100" w:afterAutospacing="1" w:line="276" w:lineRule="auto"/>
+        <w:contextualSpacing/>
+        <w:jc w:val="both"/>
+        <w:rPr>
+          <w:rFonts w:hint="default" w:ascii="Times New Roman" w:hAnsi="Times New Roman" w:eastAsia="Times New Roman" w:cs="Times New Roman"/>
+          <w:sz w:val="24"/>
+          <w:szCs w:val="24"/>
+          <w:u w:val="none"/>
+          <w:lang w:val="en-PH"/>
+        </w:rPr>
+      </w:pPr>
+    </w:p>
+    <w:p>
+      <w:pPr>
+        <w:pStyle w:val="18"/>
+        <w:numPr>
+          <w:ilvl w:val="0"/>
+          <w:numId w:val="0"/>
+        </w:numPr>
+        <w:spacing w:before="100" w:beforeAutospacing="1" w:after="100" w:afterAutospacing="1" w:line="276" w:lineRule="auto"/>
+        <w:contextualSpacing/>
+        <w:jc w:val="both"/>
+        <w:rPr>
+          <w:rFonts w:hint="default" w:ascii="Times New Roman" w:hAnsi="Times New Roman" w:eastAsia="Times New Roman" w:cs="Times New Roman"/>
+          <w:sz w:val="24"/>
+          <w:szCs w:val="24"/>
+          <w:u w:val="none"/>
+          <w:lang w:val="en-PH"/>
+        </w:rPr>
+      </w:pPr>
+    </w:p>
+    <w:p>
+      <w:pPr>
+        <w:pStyle w:val="18"/>
+        <w:numPr>
+          <w:ilvl w:val="0"/>
+          <w:numId w:val="0"/>
+        </w:numPr>
+        <w:spacing w:before="100" w:beforeAutospacing="1" w:after="100" w:afterAutospacing="1" w:line="276" w:lineRule="auto"/>
+        <w:contextualSpacing/>
+        <w:jc w:val="both"/>
+        <w:rPr>
+          <w:rFonts w:hint="default" w:ascii="Times New Roman" w:hAnsi="Times New Roman" w:eastAsia="Times New Roman" w:cs="Times New Roman"/>
+          <w:sz w:val="24"/>
+          <w:szCs w:val="24"/>
+          <w:u w:val="none"/>
+          <w:lang w:val="en-PH"/>
+        </w:rPr>
+      </w:pPr>
+    </w:p>
+    <w:p>
+      <w:pPr>
+        <w:pStyle w:val="18"/>
+        <w:numPr>
+          <w:ilvl w:val="0"/>
+          <w:numId w:val="0"/>
+        </w:numPr>
+        <w:spacing w:before="100" w:beforeAutospacing="1" w:after="100" w:afterAutospacing="1" w:line="276" w:lineRule="auto"/>
+        <w:contextualSpacing/>
+        <w:jc w:val="both"/>
+        <w:rPr>
+          <w:rFonts w:hint="default" w:ascii="Times New Roman" w:hAnsi="Times New Roman" w:eastAsia="Times New Roman" w:cs="Times New Roman"/>
+          <w:sz w:val="24"/>
+          <w:szCs w:val="24"/>
+          <w:u w:val="none"/>
+          <w:lang w:val="en-PH"/>
+        </w:rPr>
+      </w:pPr>
+    </w:p>
+    <w:p>
+      <w:pPr>
+        <w:pStyle w:val="18"/>
+        <w:numPr>
+          <w:ilvl w:val="0"/>
+          <w:numId w:val="0"/>
+        </w:numPr>
+        <w:spacing w:before="100" w:beforeAutospacing="1" w:after="100" w:afterAutospacing="1" w:line="276" w:lineRule="auto"/>
+        <w:contextualSpacing/>
+        <w:jc w:val="both"/>
+        <w:rPr>
+          <w:rFonts w:hint="default" w:ascii="Times New Roman" w:hAnsi="Times New Roman" w:eastAsia="Times New Roman" w:cs="Times New Roman"/>
+          <w:sz w:val="24"/>
+          <w:szCs w:val="24"/>
+          <w:u w:val="none"/>
+          <w:lang w:val="en-PH"/>
+        </w:rPr>
+      </w:pPr>
+    </w:p>
+    <w:p>
+      <w:pPr>
+        <w:pStyle w:val="18"/>
+        <w:numPr>
+          <w:ilvl w:val="0"/>
+          <w:numId w:val="0"/>
+        </w:numPr>
+        <w:spacing w:before="100" w:beforeAutospacing="1" w:after="100" w:afterAutospacing="1" w:line="276" w:lineRule="auto"/>
+        <w:contextualSpacing/>
+        <w:jc w:val="both"/>
+        <w:rPr>
+          <w:rFonts w:hint="default" w:ascii="Times New Roman" w:hAnsi="Times New Roman" w:eastAsia="Times New Roman" w:cs="Times New Roman"/>
+          <w:sz w:val="24"/>
+          <w:szCs w:val="24"/>
+          <w:u w:val="none"/>
+          <w:lang w:val="en-PH"/>
+        </w:rPr>
+      </w:pPr>
+    </w:p>
+    <w:p>
+      <w:pPr>
+        <w:pStyle w:val="18"/>
+        <w:numPr>
+          <w:ilvl w:val="0"/>
+          <w:numId w:val="0"/>
+        </w:numPr>
+        <w:spacing w:before="100" w:beforeAutospacing="1" w:after="100" w:afterAutospacing="1" w:line="276" w:lineRule="auto"/>
+        <w:contextualSpacing/>
+        <w:jc w:val="both"/>
+        <w:rPr>
+          <w:rFonts w:hint="default" w:ascii="Times New Roman" w:hAnsi="Times New Roman" w:eastAsia="Times New Roman" w:cs="Times New Roman"/>
+          <w:sz w:val="24"/>
+          <w:szCs w:val="24"/>
+          <w:u w:val="none"/>
+          <w:lang w:val="en-PH"/>
+        </w:rPr>
+      </w:pPr>
+    </w:p>
+    <w:p>
+      <w:pPr>
+        <w:pStyle w:val="18"/>
+        <w:numPr>
+          <w:ilvl w:val="0"/>
+          <w:numId w:val="0"/>
+        </w:numPr>
+        <w:spacing w:before="100" w:beforeAutospacing="1" w:after="100" w:afterAutospacing="1" w:line="276" w:lineRule="auto"/>
+        <w:contextualSpacing/>
+        <w:jc w:val="both"/>
+        <w:rPr>
+          <w:rFonts w:hint="default" w:ascii="Times New Roman" w:hAnsi="Times New Roman" w:eastAsia="Times New Roman" w:cs="Times New Roman"/>
+          <w:sz w:val="24"/>
+          <w:szCs w:val="24"/>
+          <w:u w:val="none"/>
+          <w:lang w:val="en-PH"/>
+        </w:rPr>
+      </w:pPr>
+    </w:p>
+    <w:p>
+      <w:pPr>
+        <w:pStyle w:val="18"/>
+        <w:numPr>
+          <w:ilvl w:val="0"/>
+          <w:numId w:val="0"/>
+        </w:numPr>
+        <w:spacing w:before="100" w:beforeAutospacing="1" w:after="100" w:afterAutospacing="1" w:line="276" w:lineRule="auto"/>
+        <w:contextualSpacing/>
+        <w:jc w:val="both"/>
+        <w:rPr>
+          <w:rFonts w:hint="default" w:ascii="Times New Roman" w:hAnsi="Times New Roman" w:eastAsia="Times New Roman" w:cs="Times New Roman"/>
+          <w:sz w:val="24"/>
+          <w:szCs w:val="24"/>
+          <w:u w:val="none"/>
+          <w:lang w:val="en-PH"/>
+        </w:rPr>
+      </w:pPr>
+    </w:p>
+    <w:p>
+      <w:pPr>
+        <w:pStyle w:val="18"/>
+        <w:numPr>
+          <w:ilvl w:val="0"/>
+          <w:numId w:val="0"/>
+        </w:numPr>
+        <w:spacing w:before="100" w:beforeAutospacing="1" w:after="100" w:afterAutospacing="1" w:line="276" w:lineRule="auto"/>
+        <w:contextualSpacing/>
+        <w:jc w:val="both"/>
+        <w:rPr>
+          <w:rFonts w:hint="default" w:ascii="Times New Roman" w:hAnsi="Times New Roman" w:eastAsia="Times New Roman" w:cs="Times New Roman"/>
+          <w:sz w:val="24"/>
+          <w:szCs w:val="24"/>
+          <w:u w:val="none"/>
+          <w:lang w:val="en-PH"/>
+        </w:rPr>
+      </w:pPr>
+    </w:p>
+    <w:p>
+      <w:pPr>
+        <w:pStyle w:val="18"/>
+        <w:numPr>
+          <w:ilvl w:val="0"/>
+          <w:numId w:val="0"/>
+        </w:numPr>
+        <w:spacing w:before="100" w:beforeAutospacing="1" w:after="100" w:afterAutospacing="1" w:line="276" w:lineRule="auto"/>
+        <w:contextualSpacing/>
+        <w:jc w:val="both"/>
+        <w:rPr>
+          <w:rFonts w:hint="default" w:ascii="Times New Roman" w:hAnsi="Times New Roman" w:eastAsia="Times New Roman" w:cs="Times New Roman"/>
+          <w:sz w:val="24"/>
+          <w:szCs w:val="24"/>
+          <w:u w:val="none"/>
+          <w:lang w:val="en-PH"/>
+        </w:rPr>
+      </w:pPr>
+    </w:p>
+    <w:p>
+      <w:pPr>
+        <w:pStyle w:val="18"/>
+        <w:numPr>
+          <w:ilvl w:val="0"/>
+          <w:numId w:val="0"/>
+        </w:numPr>
+        <w:spacing w:before="100" w:beforeAutospacing="1" w:after="100" w:afterAutospacing="1" w:line="276" w:lineRule="auto"/>
+        <w:contextualSpacing/>
+        <w:jc w:val="both"/>
+        <w:rPr>
+          <w:rFonts w:hint="default" w:ascii="Times New Roman" w:hAnsi="Times New Roman" w:eastAsia="Times New Roman" w:cs="Times New Roman"/>
+          <w:sz w:val="24"/>
+          <w:szCs w:val="24"/>
+          <w:u w:val="none"/>
+          <w:lang w:val="en-PH"/>
+        </w:rPr>
+      </w:pPr>
+    </w:p>
+    <w:p>
+      <w:pPr>
+        <w:pStyle w:val="18"/>
+        <w:numPr>
+          <w:ilvl w:val="0"/>
+          <w:numId w:val="0"/>
+        </w:numPr>
+        <w:spacing w:before="100" w:beforeAutospacing="1" w:after="100" w:afterAutospacing="1" w:line="276" w:lineRule="auto"/>
+        <w:contextualSpacing/>
+        <w:jc w:val="both"/>
+        <w:rPr>
+          <w:rFonts w:hint="default" w:ascii="Times New Roman" w:hAnsi="Times New Roman" w:eastAsia="Times New Roman" w:cs="Times New Roman"/>
+          <w:sz w:val="24"/>
+          <w:szCs w:val="24"/>
+          <w:u w:val="none"/>
+          <w:lang w:val="en-PH"/>
+        </w:rPr>
+      </w:pPr>
+    </w:p>
+    <w:p>
+      <w:pPr>
+        <w:pStyle w:val="18"/>
+        <w:numPr>
+          <w:ilvl w:val="0"/>
+          <w:numId w:val="0"/>
+        </w:numPr>
+        <w:spacing w:before="100" w:beforeAutospacing="1" w:after="100" w:afterAutospacing="1" w:line="276" w:lineRule="auto"/>
+        <w:contextualSpacing/>
+        <w:jc w:val="both"/>
+        <w:rPr>
+          <w:rFonts w:hint="default" w:ascii="Times New Roman" w:hAnsi="Times New Roman" w:eastAsia="Times New Roman" w:cs="Times New Roman"/>
+          <w:sz w:val="24"/>
+          <w:szCs w:val="24"/>
+          <w:u w:val="none"/>
+          <w:lang w:val="en-PH"/>
+        </w:rPr>
+      </w:pPr>
+    </w:p>
+    <w:p>
+      <w:pPr>
+        <w:pStyle w:val="18"/>
+        <w:numPr>
+          <w:ilvl w:val="0"/>
+          <w:numId w:val="0"/>
+        </w:numPr>
+        <w:spacing w:before="100" w:beforeAutospacing="1" w:after="100" w:afterAutospacing="1" w:line="276" w:lineRule="auto"/>
+        <w:contextualSpacing/>
+        <w:jc w:val="both"/>
+        <w:rPr>
+          <w:rFonts w:hint="default" w:ascii="Times New Roman" w:hAnsi="Times New Roman" w:eastAsia="Times New Roman" w:cs="Times New Roman"/>
+          <w:sz w:val="24"/>
+          <w:szCs w:val="24"/>
+          <w:u w:val="none"/>
+          <w:lang w:val="en-PH"/>
+        </w:rPr>
+      </w:pPr>
+    </w:p>
+    <w:p>
+      <w:pPr>
+        <w:pStyle w:val="18"/>
+        <w:numPr>
+          <w:ilvl w:val="0"/>
+          <w:numId w:val="0"/>
+        </w:numPr>
+        <w:spacing w:before="100" w:beforeAutospacing="1" w:after="100" w:afterAutospacing="1" w:line="276" w:lineRule="auto"/>
+        <w:contextualSpacing/>
+        <w:jc w:val="both"/>
+        <w:rPr>
+          <w:rFonts w:hint="default" w:ascii="Times New Roman" w:hAnsi="Times New Roman" w:eastAsia="Times New Roman" w:cs="Times New Roman"/>
+          <w:sz w:val="24"/>
+          <w:szCs w:val="24"/>
+          <w:u w:val="none"/>
+          <w:lang w:val="en-PH"/>
+        </w:rPr>
+      </w:pPr>
+    </w:p>
+    <w:p>
+      <w:pPr>
+        <w:pStyle w:val="18"/>
+        <w:numPr>
+          <w:ilvl w:val="0"/>
+          <w:numId w:val="0"/>
+        </w:numPr>
+        <w:spacing w:before="100" w:beforeAutospacing="1" w:after="100" w:afterAutospacing="1" w:line="276" w:lineRule="auto"/>
+        <w:contextualSpacing/>
+        <w:jc w:val="both"/>
+        <w:rPr>
+          <w:rFonts w:hint="default" w:ascii="Times New Roman" w:hAnsi="Times New Roman" w:eastAsia="Times New Roman" w:cs="Times New Roman"/>
+          <w:sz w:val="24"/>
+          <w:szCs w:val="24"/>
+          <w:u w:val="none"/>
+          <w:lang w:val="en-PH"/>
+        </w:rPr>
+      </w:pPr>
+    </w:p>
+    <w:p>
+      <w:pPr>
+        <w:pStyle w:val="18"/>
+        <w:numPr>
+          <w:ilvl w:val="0"/>
+          <w:numId w:val="0"/>
+        </w:numPr>
+        <w:spacing w:before="100" w:beforeAutospacing="1" w:after="100" w:afterAutospacing="1" w:line="276" w:lineRule="auto"/>
+        <w:contextualSpacing/>
+        <w:jc w:val="both"/>
+        <w:rPr>
+          <w:rFonts w:hint="default" w:ascii="Times New Roman" w:hAnsi="Times New Roman" w:eastAsia="Times New Roman" w:cs="Times New Roman"/>
+          <w:sz w:val="24"/>
+          <w:szCs w:val="24"/>
+          <w:u w:val="none"/>
+          <w:lang w:val="en-PH"/>
+        </w:rPr>
+      </w:pPr>
+    </w:p>
+    <w:p>
+      <w:pPr>
+        <w:pStyle w:val="18"/>
+        <w:numPr>
+          <w:ilvl w:val="0"/>
+          <w:numId w:val="0"/>
+        </w:numPr>
+        <w:spacing w:before="100" w:beforeAutospacing="1" w:after="100" w:afterAutospacing="1" w:line="276" w:lineRule="auto"/>
+        <w:contextualSpacing/>
+        <w:jc w:val="both"/>
+        <w:rPr>
+          <w:rFonts w:hint="default" w:ascii="Times New Roman" w:hAnsi="Times New Roman" w:eastAsia="Times New Roman" w:cs="Times New Roman"/>
+          <w:sz w:val="24"/>
+          <w:szCs w:val="24"/>
+          <w:u w:val="none"/>
+          <w:lang w:val="en-PH"/>
+        </w:rPr>
+      </w:pPr>
+    </w:p>
+    <w:p>
+      <w:pPr>
+        <w:pStyle w:val="18"/>
+        <w:numPr>
+          <w:ilvl w:val="0"/>
+          <w:numId w:val="0"/>
+        </w:numPr>
+        <w:spacing w:before="100" w:beforeAutospacing="1" w:after="100" w:afterAutospacing="1" w:line="276" w:lineRule="auto"/>
+        <w:contextualSpacing/>
+        <w:jc w:val="both"/>
+        <w:rPr>
+          <w:rFonts w:hint="default" w:ascii="Times New Roman" w:hAnsi="Times New Roman" w:eastAsia="Times New Roman" w:cs="Times New Roman"/>
+          <w:sz w:val="24"/>
+          <w:szCs w:val="24"/>
+          <w:u w:val="none"/>
+          <w:lang w:val="en-PH"/>
+        </w:rPr>
+      </w:pPr>
+    </w:p>
+    <w:p>
+      <w:pPr>
+        <w:pStyle w:val="18"/>
+        <w:numPr>
+          <w:ilvl w:val="0"/>
+          <w:numId w:val="0"/>
+        </w:numPr>
+        <w:spacing w:before="100" w:beforeAutospacing="1" w:after="100" w:afterAutospacing="1" w:line="276" w:lineRule="auto"/>
+        <w:contextualSpacing/>
+        <w:jc w:val="both"/>
+        <w:rPr>
+          <w:rFonts w:hint="default" w:ascii="Times New Roman" w:hAnsi="Times New Roman" w:eastAsia="Times New Roman" w:cs="Times New Roman"/>
+          <w:sz w:val="24"/>
+          <w:szCs w:val="24"/>
+          <w:u w:val="none"/>
+          <w:lang w:val="en-PH"/>
+        </w:rPr>
+      </w:pPr>
+    </w:p>
+    <w:p>
+      <w:pPr>
+        <w:pStyle w:val="18"/>
+        <w:numPr>
+          <w:ilvl w:val="0"/>
+          <w:numId w:val="0"/>
+        </w:numPr>
+        <w:spacing w:before="100" w:beforeAutospacing="1" w:after="100" w:afterAutospacing="1" w:line="276" w:lineRule="auto"/>
+        <w:contextualSpacing/>
+        <w:jc w:val="both"/>
+        <w:rPr>
+          <w:rFonts w:hint="default" w:ascii="Times New Roman" w:hAnsi="Times New Roman" w:eastAsia="Times New Roman" w:cs="Times New Roman"/>
+          <w:sz w:val="24"/>
+          <w:szCs w:val="24"/>
+          <w:u w:val="none"/>
+          <w:lang w:val="en-PH"/>
+        </w:rPr>
+      </w:pPr>
+    </w:p>
+    <w:p>
+      <w:pPr>
+        <w:pStyle w:val="18"/>
+        <w:numPr>
+          <w:ilvl w:val="0"/>
+          <w:numId w:val="0"/>
+        </w:numPr>
+        <w:spacing w:before="100" w:beforeAutospacing="1" w:after="100" w:afterAutospacing="1" w:line="276" w:lineRule="auto"/>
+        <w:contextualSpacing/>
+        <w:jc w:val="both"/>
+        <w:rPr>
+          <w:rFonts w:hint="default" w:ascii="Times New Roman" w:hAnsi="Times New Roman" w:eastAsia="Times New Roman" w:cs="Times New Roman"/>
+          <w:sz w:val="24"/>
+          <w:szCs w:val="24"/>
+          <w:u w:val="none"/>
+          <w:lang w:val="en-PH"/>
+        </w:rPr>
+      </w:pPr>
+    </w:p>
+    <w:p>
+      <w:pPr>
+        <w:pStyle w:val="18"/>
+        <w:numPr>
+          <w:ilvl w:val="0"/>
+          <w:numId w:val="0"/>
+        </w:numPr>
+        <w:spacing w:before="100" w:beforeAutospacing="1" w:after="100" w:afterAutospacing="1" w:line="276" w:lineRule="auto"/>
+        <w:contextualSpacing/>
+        <w:jc w:val="both"/>
+        <w:rPr>
+          <w:rFonts w:hint="default" w:ascii="Times New Roman" w:hAnsi="Times New Roman" w:eastAsia="Times New Roman" w:cs="Times New Roman"/>
+          <w:sz w:val="24"/>
+          <w:szCs w:val="24"/>
+          <w:u w:val="none"/>
+          <w:lang w:val="en-PH"/>
+        </w:rPr>
+      </w:pPr>
+    </w:p>
+    <w:p>
+      <w:pPr>
+        <w:pStyle w:val="18"/>
+        <w:numPr>
+          <w:ilvl w:val="0"/>
+          <w:numId w:val="0"/>
+        </w:numPr>
+        <w:spacing w:before="100" w:beforeAutospacing="1" w:after="100" w:afterAutospacing="1" w:line="276" w:lineRule="auto"/>
+        <w:contextualSpacing/>
+        <w:jc w:val="both"/>
+        <w:rPr>
+          <w:rFonts w:hint="default" w:ascii="Times New Roman" w:hAnsi="Times New Roman" w:eastAsia="Times New Roman" w:cs="Times New Roman"/>
+          <w:sz w:val="24"/>
+          <w:szCs w:val="24"/>
+          <w:u w:val="none"/>
+          <w:lang w:val="en-PH"/>
+        </w:rPr>
+      </w:pPr>
+    </w:p>
+    <w:p>
+      <w:pPr>
+        <w:pStyle w:val="18"/>
+        <w:numPr>
+          <w:ilvl w:val="0"/>
+          <w:numId w:val="0"/>
+        </w:numPr>
+        <w:spacing w:before="100" w:beforeAutospacing="1" w:after="100" w:afterAutospacing="1" w:line="276" w:lineRule="auto"/>
+        <w:contextualSpacing/>
+        <w:jc w:val="both"/>
+        <w:rPr>
+          <w:rFonts w:hint="default" w:ascii="Times New Roman" w:hAnsi="Times New Roman" w:eastAsia="Times New Roman" w:cs="Times New Roman"/>
+          <w:sz w:val="24"/>
+          <w:szCs w:val="24"/>
+          <w:u w:val="none"/>
+          <w:lang w:val="en-PH"/>
+        </w:rPr>
+      </w:pPr>
+    </w:p>
+    <w:p>
+      <w:pPr>
+        <w:pStyle w:val="18"/>
+        <w:numPr>
+          <w:ilvl w:val="0"/>
+          <w:numId w:val="0"/>
+        </w:numPr>
+        <w:spacing w:before="100" w:beforeAutospacing="1" w:after="100" w:afterAutospacing="1" w:line="276" w:lineRule="auto"/>
+        <w:contextualSpacing/>
+        <w:jc w:val="both"/>
+        <w:rPr>
+          <w:rFonts w:hint="default" w:ascii="Times New Roman" w:hAnsi="Times New Roman" w:eastAsia="Times New Roman" w:cs="Times New Roman"/>
+          <w:sz w:val="24"/>
+          <w:szCs w:val="24"/>
+          <w:u w:val="none"/>
+          <w:lang w:val="en-PH"/>
+        </w:rPr>
+      </w:pPr>
+    </w:p>
+    <w:p>
+      <w:pPr>
+        <w:pStyle w:val="18"/>
+        <w:numPr>
+          <w:ilvl w:val="0"/>
+          <w:numId w:val="0"/>
+        </w:numPr>
+        <w:spacing w:before="100" w:beforeAutospacing="1" w:after="100" w:afterAutospacing="1" w:line="276" w:lineRule="auto"/>
+        <w:contextualSpacing/>
+        <w:jc w:val="both"/>
+        <w:rPr>
+          <w:rFonts w:hint="default" w:ascii="Times New Roman" w:hAnsi="Times New Roman" w:eastAsia="Times New Roman" w:cs="Times New Roman"/>
+          <w:sz w:val="24"/>
+          <w:szCs w:val="24"/>
+          <w:u w:val="none"/>
+          <w:lang w:val="en-PH"/>
+        </w:rPr>
+      </w:pPr>
+    </w:p>
+    <w:p>
+      <w:pPr>
+        <w:pStyle w:val="18"/>
+        <w:numPr>
+          <w:ilvl w:val="0"/>
+          <w:numId w:val="0"/>
+        </w:numPr>
+        <w:spacing w:before="100" w:beforeAutospacing="1" w:after="100" w:afterAutospacing="1" w:line="276" w:lineRule="auto"/>
+        <w:contextualSpacing/>
+        <w:jc w:val="both"/>
+        <w:rPr>
+          <w:rFonts w:hint="default" w:ascii="Times New Roman" w:hAnsi="Times New Roman" w:eastAsia="Times New Roman" w:cs="Times New Roman"/>
+          <w:sz w:val="24"/>
+          <w:szCs w:val="24"/>
+          <w:u w:val="none"/>
+          <w:lang w:val="en-PH"/>
+        </w:rPr>
+      </w:pPr>
+    </w:p>
+    <w:p>
+      <w:pPr>
+        <w:pStyle w:val="18"/>
+        <w:numPr>
+          <w:ilvl w:val="0"/>
+          <w:numId w:val="0"/>
+        </w:numPr>
+        <w:spacing w:before="100" w:beforeAutospacing="1" w:after="100" w:afterAutospacing="1" w:line="276" w:lineRule="auto"/>
+        <w:contextualSpacing/>
+        <w:jc w:val="both"/>
+        <w:rPr>
+          <w:rFonts w:hint="default" w:ascii="Times New Roman" w:hAnsi="Times New Roman" w:eastAsia="Times New Roman" w:cs="Times New Roman"/>
+          <w:sz w:val="24"/>
+          <w:szCs w:val="24"/>
+          <w:u w:val="none"/>
+          <w:lang w:val="en-PH"/>
+        </w:rPr>
+      </w:pPr>
+    </w:p>
+    <w:p>
+      <w:pPr>
+        <w:pStyle w:val="18"/>
+        <w:numPr>
+          <w:ilvl w:val="0"/>
+          <w:numId w:val="0"/>
+        </w:numPr>
+        <w:spacing w:before="100" w:beforeAutospacing="1" w:after="100" w:afterAutospacing="1" w:line="276" w:lineRule="auto"/>
+        <w:contextualSpacing/>
+        <w:jc w:val="both"/>
+        <w:rPr>
+          <w:rFonts w:hint="default" w:ascii="Times New Roman" w:hAnsi="Times New Roman" w:eastAsia="Times New Roman" w:cs="Times New Roman"/>
+          <w:sz w:val="24"/>
+          <w:szCs w:val="24"/>
+          <w:u w:val="none"/>
+          <w:lang w:val="en-PH"/>
+        </w:rPr>
+      </w:pPr>
+    </w:p>
+    <w:p>
+      <w:pPr>
+        <w:pStyle w:val="18"/>
+        <w:numPr>
+          <w:ilvl w:val="0"/>
+          <w:numId w:val="0"/>
+        </w:numPr>
+        <w:spacing w:before="100" w:beforeAutospacing="1" w:after="100" w:afterAutospacing="1" w:line="276" w:lineRule="auto"/>
+        <w:contextualSpacing/>
+        <w:jc w:val="both"/>
+        <w:rPr>
+          <w:rFonts w:hint="default" w:ascii="Times New Roman" w:hAnsi="Times New Roman" w:eastAsia="Times New Roman" w:cs="Times New Roman"/>
+          <w:sz w:val="24"/>
+          <w:szCs w:val="24"/>
+          <w:u w:val="none"/>
+          <w:lang w:val="en-PH"/>
+        </w:rPr>
+      </w:pPr>
+    </w:p>
+    <w:p>
+      <w:pPr>
+        <w:pStyle w:val="18"/>
+        <w:numPr>
+          <w:ilvl w:val="0"/>
+          <w:numId w:val="0"/>
+        </w:numPr>
+        <w:spacing w:before="100" w:beforeAutospacing="1" w:after="100" w:afterAutospacing="1" w:line="276" w:lineRule="auto"/>
+        <w:contextualSpacing/>
+        <w:jc w:val="both"/>
+        <w:rPr>
+          <w:rFonts w:hint="default" w:ascii="Times New Roman" w:hAnsi="Times New Roman" w:eastAsia="Times New Roman" w:cs="Times New Roman"/>
+          <w:sz w:val="24"/>
+          <w:szCs w:val="24"/>
+          <w:u w:val="none"/>
+          <w:lang w:val="en-PH"/>
+        </w:rPr>
+      </w:pPr>
+    </w:p>
+    <w:p>
+      <w:pPr>
+        <w:pStyle w:val="18"/>
+        <w:numPr>
+          <w:ilvl w:val="0"/>
+          <w:numId w:val="0"/>
+        </w:numPr>
+        <w:spacing w:before="100" w:beforeAutospacing="1" w:after="100" w:afterAutospacing="1" w:line="276" w:lineRule="auto"/>
+        <w:contextualSpacing/>
+        <w:jc w:val="both"/>
+        <w:rPr>
+          <w:rFonts w:hint="default" w:ascii="Times New Roman" w:hAnsi="Times New Roman" w:eastAsia="Times New Roman" w:cs="Times New Roman"/>
+          <w:sz w:val="24"/>
+          <w:szCs w:val="24"/>
+          <w:u w:val="none"/>
+          <w:lang w:val="en-PH"/>
+        </w:rPr>
+      </w:pPr>
+    </w:p>
+    <w:p>
+      <w:pPr>
+        <w:pStyle w:val="18"/>
+        <w:numPr>
+          <w:ilvl w:val="0"/>
+          <w:numId w:val="0"/>
+        </w:numPr>
+        <w:spacing w:before="100" w:beforeAutospacing="1" w:after="100" w:afterAutospacing="1" w:line="276" w:lineRule="auto"/>
+        <w:contextualSpacing/>
+        <w:jc w:val="both"/>
+        <w:rPr>
+          <w:rFonts w:hint="default" w:ascii="Times New Roman" w:hAnsi="Times New Roman" w:eastAsia="Times New Roman" w:cs="Times New Roman"/>
+          <w:sz w:val="24"/>
+          <w:szCs w:val="24"/>
+          <w:u w:val="none"/>
+          <w:lang w:val="en-PH"/>
+        </w:rPr>
+      </w:pPr>
+    </w:p>
+    <w:p>
+      <w:pPr>
+        <w:pStyle w:val="18"/>
+        <w:numPr>
+          <w:ilvl w:val="0"/>
           <w:numId w:val="0"/>
         </w:numPr>
         <w:spacing w:before="100" w:beforeAutospacing="1" w:after="100" w:afterAutospacing="1" w:line="276" w:lineRule="auto"/>
@@ -4596,6 +5167,7 @@
       <w:pPr>
         <w:pStyle w:val="18"/>
         <w:numPr>
+          <w:ilvl w:val="0"/>
           <w:numId w:val="0"/>
         </w:numPr>
         <w:spacing w:before="100" w:beforeAutospacing="1" w:after="100" w:afterAutospacing="1" w:line="276" w:lineRule="auto"/>
@@ -4619,8 +5191,8 @@
         </w:rPr>
         <w:drawing>
           <wp:inline distT="0" distB="0" distL="114300" distR="114300">
-            <wp:extent cx="6485890" cy="8059420"/>
-            <wp:effectExtent l="0" t="0" r="6350" b="2540"/>
+            <wp:extent cx="7018655" cy="8721725"/>
+            <wp:effectExtent l="0" t="0" r="10795" b="3175"/>
             <wp:docPr id="4" name="Picture 4" descr="addPatient"/>
             <wp:cNvGraphicFramePr>
               <a:graphicFrameLocks xmlns:a="http://schemas.openxmlformats.org/drawingml/2006/main" noChangeAspect="1"/>
@@ -4643,7 +5215,7 @@
                   <pic:spPr>
                     <a:xfrm>
                       <a:off x="0" y="0"/>
-                      <a:ext cx="6485890" cy="8059420"/>
+                      <a:ext cx="7018655" cy="8721725"/>
                     </a:xfrm>
                     <a:prstGeom prst="rect">
                       <a:avLst/>
@@ -4660,114 +5232,197 @@
       <w:pPr>
         <w:pStyle w:val="18"/>
         <w:numPr>
-          <w:numId w:val="0"/>
-        </w:numPr>
-        <w:spacing w:before="100" w:beforeAutospacing="1" w:after="100" w:afterAutospacing="1" w:line="276" w:lineRule="auto"/>
-        <w:contextualSpacing/>
-        <w:jc w:val="both"/>
-        <w:rPr>
-          <w:rFonts w:hint="default" w:ascii="Times New Roman" w:hAnsi="Times New Roman" w:eastAsia="Times New Roman" w:cs="Times New Roman"/>
-          <w:sz w:val="24"/>
-          <w:szCs w:val="24"/>
-          <w:u w:val="none"/>
-          <w:lang w:val="en-PH"/>
-        </w:rPr>
-      </w:pPr>
-    </w:p>
-    <w:p>
-      <w:pPr>
-        <w:pStyle w:val="18"/>
-        <w:numPr>
-          <w:numId w:val="0"/>
-        </w:numPr>
-        <w:spacing w:before="100" w:beforeAutospacing="1" w:after="100" w:afterAutospacing="1" w:line="276" w:lineRule="auto"/>
-        <w:contextualSpacing/>
-        <w:jc w:val="both"/>
-        <w:rPr>
-          <w:rFonts w:hint="default" w:ascii="Times New Roman" w:hAnsi="Times New Roman" w:eastAsia="Times New Roman" w:cs="Times New Roman"/>
-          <w:sz w:val="24"/>
-          <w:szCs w:val="24"/>
-          <w:u w:val="none"/>
-          <w:lang w:val="en-PH"/>
-        </w:rPr>
-      </w:pPr>
-    </w:p>
-    <w:p>
-      <w:pPr>
-        <w:pStyle w:val="18"/>
-        <w:numPr>
-          <w:numId w:val="0"/>
-        </w:numPr>
-        <w:spacing w:before="100" w:beforeAutospacing="1" w:after="100" w:afterAutospacing="1" w:line="276" w:lineRule="auto"/>
-        <w:contextualSpacing/>
-        <w:jc w:val="both"/>
-        <w:rPr>
-          <w:rFonts w:hint="default" w:ascii="Times New Roman" w:hAnsi="Times New Roman" w:eastAsia="Times New Roman" w:cs="Times New Roman"/>
-          <w:sz w:val="24"/>
-          <w:szCs w:val="24"/>
-          <w:u w:val="none"/>
-          <w:lang w:val="en-PH"/>
-        </w:rPr>
-      </w:pPr>
-    </w:p>
-    <w:p>
-      <w:pPr>
-        <w:pStyle w:val="18"/>
-        <w:numPr>
-          <w:numId w:val="0"/>
-        </w:numPr>
-        <w:spacing w:before="100" w:beforeAutospacing="1" w:after="100" w:afterAutospacing="1" w:line="276" w:lineRule="auto"/>
-        <w:contextualSpacing/>
-        <w:jc w:val="both"/>
-        <w:rPr>
-          <w:rFonts w:hint="default" w:ascii="Times New Roman" w:hAnsi="Times New Roman" w:eastAsia="Times New Roman" w:cs="Times New Roman"/>
-          <w:sz w:val="24"/>
-          <w:szCs w:val="24"/>
-          <w:u w:val="none"/>
-          <w:lang w:val="en-PH"/>
-        </w:rPr>
-      </w:pPr>
-    </w:p>
-    <w:p>
-      <w:pPr>
-        <w:pStyle w:val="18"/>
-        <w:numPr>
-          <w:numId w:val="0"/>
-        </w:numPr>
-        <w:spacing w:before="100" w:beforeAutospacing="1" w:after="100" w:afterAutospacing="1" w:line="276" w:lineRule="auto"/>
-        <w:contextualSpacing/>
-        <w:jc w:val="both"/>
-        <w:rPr>
-          <w:rFonts w:hint="default" w:ascii="Times New Roman" w:hAnsi="Times New Roman" w:eastAsia="Times New Roman" w:cs="Times New Roman"/>
-          <w:sz w:val="24"/>
-          <w:szCs w:val="24"/>
-          <w:u w:val="none"/>
-          <w:lang w:val="en-PH"/>
-        </w:rPr>
-      </w:pPr>
-    </w:p>
-    <w:p>
-      <w:pPr>
-        <w:pStyle w:val="18"/>
-        <w:numPr>
-          <w:numId w:val="0"/>
-        </w:numPr>
-        <w:spacing w:before="100" w:beforeAutospacing="1" w:after="100" w:afterAutospacing="1" w:line="276" w:lineRule="auto"/>
-        <w:contextualSpacing/>
-        <w:jc w:val="both"/>
-        <w:rPr>
-          <w:rFonts w:hint="default" w:ascii="Times New Roman" w:hAnsi="Times New Roman" w:eastAsia="Times New Roman" w:cs="Times New Roman"/>
-          <w:sz w:val="24"/>
-          <w:szCs w:val="24"/>
-          <w:u w:val="none"/>
-          <w:lang w:val="en-PH"/>
-        </w:rPr>
-      </w:pPr>
-    </w:p>
-    <w:p>
-      <w:pPr>
-        <w:pStyle w:val="18"/>
-        <w:numPr>
+          <w:ilvl w:val="0"/>
+          <w:numId w:val="0"/>
+        </w:numPr>
+        <w:spacing w:before="100" w:beforeAutospacing="1" w:after="100" w:afterAutospacing="1" w:line="276" w:lineRule="auto"/>
+        <w:contextualSpacing/>
+        <w:jc w:val="both"/>
+        <w:rPr>
+          <w:rFonts w:hint="default" w:ascii="Times New Roman" w:hAnsi="Times New Roman" w:eastAsia="Times New Roman" w:cs="Times New Roman"/>
+          <w:sz w:val="24"/>
+          <w:szCs w:val="24"/>
+          <w:u w:val="none"/>
+          <w:lang w:val="en-PH"/>
+        </w:rPr>
+      </w:pPr>
+    </w:p>
+    <w:p>
+      <w:pPr>
+        <w:pStyle w:val="18"/>
+        <w:numPr>
+          <w:ilvl w:val="0"/>
+          <w:numId w:val="0"/>
+        </w:numPr>
+        <w:spacing w:before="100" w:beforeAutospacing="1" w:after="100" w:afterAutospacing="1" w:line="276" w:lineRule="auto"/>
+        <w:contextualSpacing/>
+        <w:jc w:val="both"/>
+        <w:rPr>
+          <w:rFonts w:hint="default" w:ascii="Times New Roman" w:hAnsi="Times New Roman" w:eastAsia="Times New Roman" w:cs="Times New Roman"/>
+          <w:sz w:val="24"/>
+          <w:szCs w:val="24"/>
+          <w:u w:val="none"/>
+          <w:lang w:val="en-PH"/>
+        </w:rPr>
+      </w:pPr>
+    </w:p>
+    <w:p>
+      <w:pPr>
+        <w:pStyle w:val="18"/>
+        <w:numPr>
+          <w:ilvl w:val="0"/>
+          <w:numId w:val="0"/>
+        </w:numPr>
+        <w:spacing w:before="100" w:beforeAutospacing="1" w:after="100" w:afterAutospacing="1" w:line="276" w:lineRule="auto"/>
+        <w:contextualSpacing/>
+        <w:jc w:val="both"/>
+        <w:rPr>
+          <w:rFonts w:hint="default" w:ascii="Times New Roman" w:hAnsi="Times New Roman" w:eastAsia="Times New Roman" w:cs="Times New Roman"/>
+          <w:sz w:val="24"/>
+          <w:szCs w:val="24"/>
+          <w:u w:val="none"/>
+          <w:lang w:val="en-PH"/>
+        </w:rPr>
+      </w:pPr>
+    </w:p>
+    <w:p>
+      <w:pPr>
+        <w:pStyle w:val="18"/>
+        <w:numPr>
+          <w:ilvl w:val="0"/>
+          <w:numId w:val="0"/>
+        </w:numPr>
+        <w:spacing w:before="100" w:beforeAutospacing="1" w:after="100" w:afterAutospacing="1" w:line="276" w:lineRule="auto"/>
+        <w:contextualSpacing/>
+        <w:jc w:val="both"/>
+        <w:rPr>
+          <w:rFonts w:hint="default" w:ascii="Times New Roman" w:hAnsi="Times New Roman" w:eastAsia="Times New Roman" w:cs="Times New Roman"/>
+          <w:sz w:val="24"/>
+          <w:szCs w:val="24"/>
+          <w:u w:val="none"/>
+          <w:lang w:val="en-PH"/>
+        </w:rPr>
+      </w:pPr>
+    </w:p>
+    <w:p>
+      <w:pPr>
+        <w:pStyle w:val="18"/>
+        <w:numPr>
+          <w:ilvl w:val="0"/>
+          <w:numId w:val="0"/>
+        </w:numPr>
+        <w:spacing w:before="100" w:beforeAutospacing="1" w:after="100" w:afterAutospacing="1" w:line="276" w:lineRule="auto"/>
+        <w:contextualSpacing/>
+        <w:jc w:val="both"/>
+        <w:rPr>
+          <w:rFonts w:hint="default" w:ascii="Times New Roman" w:hAnsi="Times New Roman" w:eastAsia="Times New Roman" w:cs="Times New Roman"/>
+          <w:sz w:val="24"/>
+          <w:szCs w:val="24"/>
+          <w:u w:val="none"/>
+          <w:lang w:val="en-PH"/>
+        </w:rPr>
+      </w:pPr>
+    </w:p>
+    <w:p>
+      <w:pPr>
+        <w:pStyle w:val="18"/>
+        <w:numPr>
+          <w:ilvl w:val="0"/>
+          <w:numId w:val="0"/>
+        </w:numPr>
+        <w:spacing w:before="100" w:beforeAutospacing="1" w:after="100" w:afterAutospacing="1" w:line="276" w:lineRule="auto"/>
+        <w:contextualSpacing/>
+        <w:jc w:val="both"/>
+        <w:rPr>
+          <w:rFonts w:hint="default" w:ascii="Times New Roman" w:hAnsi="Times New Roman" w:eastAsia="Times New Roman" w:cs="Times New Roman"/>
+          <w:sz w:val="24"/>
+          <w:szCs w:val="24"/>
+          <w:u w:val="none"/>
+          <w:lang w:val="en-PH"/>
+        </w:rPr>
+      </w:pPr>
+    </w:p>
+    <w:p>
+      <w:pPr>
+        <w:pStyle w:val="18"/>
+        <w:numPr>
+          <w:ilvl w:val="0"/>
+          <w:numId w:val="0"/>
+        </w:numPr>
+        <w:spacing w:before="100" w:beforeAutospacing="1" w:after="100" w:afterAutospacing="1" w:line="276" w:lineRule="auto"/>
+        <w:contextualSpacing/>
+        <w:jc w:val="both"/>
+        <w:rPr>
+          <w:rFonts w:hint="default" w:ascii="Times New Roman" w:hAnsi="Times New Roman" w:eastAsia="Times New Roman" w:cs="Times New Roman"/>
+          <w:sz w:val="24"/>
+          <w:szCs w:val="24"/>
+          <w:u w:val="none"/>
+          <w:lang w:val="en-PH"/>
+        </w:rPr>
+      </w:pPr>
+    </w:p>
+    <w:p>
+      <w:pPr>
+        <w:pStyle w:val="18"/>
+        <w:numPr>
+          <w:ilvl w:val="0"/>
+          <w:numId w:val="0"/>
+        </w:numPr>
+        <w:spacing w:before="100" w:beforeAutospacing="1" w:after="100" w:afterAutospacing="1" w:line="276" w:lineRule="auto"/>
+        <w:contextualSpacing/>
+        <w:jc w:val="both"/>
+        <w:rPr>
+          <w:rFonts w:hint="default" w:ascii="Times New Roman" w:hAnsi="Times New Roman" w:eastAsia="Times New Roman" w:cs="Times New Roman"/>
+          <w:sz w:val="24"/>
+          <w:szCs w:val="24"/>
+          <w:u w:val="none"/>
+          <w:lang w:val="en-PH"/>
+        </w:rPr>
+      </w:pPr>
+    </w:p>
+    <w:p>
+      <w:pPr>
+        <w:pStyle w:val="18"/>
+        <w:numPr>
+          <w:ilvl w:val="0"/>
+          <w:numId w:val="0"/>
+        </w:numPr>
+        <w:spacing w:before="100" w:beforeAutospacing="1" w:after="100" w:afterAutospacing="1" w:line="276" w:lineRule="auto"/>
+        <w:contextualSpacing/>
+        <w:jc w:val="both"/>
+        <w:rPr>
+          <w:rFonts w:hint="default" w:ascii="Times New Roman" w:hAnsi="Times New Roman" w:eastAsia="Times New Roman" w:cs="Times New Roman"/>
+          <w:sz w:val="24"/>
+          <w:szCs w:val="24"/>
+          <w:u w:val="none"/>
+          <w:lang w:val="en-PH"/>
+        </w:rPr>
+      </w:pPr>
+    </w:p>
+    <w:p>
+      <w:pPr>
+        <w:pStyle w:val="18"/>
+        <w:numPr>
+          <w:ilvl w:val="0"/>
+          <w:numId w:val="0"/>
+        </w:numPr>
+        <w:spacing w:before="100" w:beforeAutospacing="1" w:after="100" w:afterAutospacing="1" w:line="276" w:lineRule="auto"/>
+        <w:contextualSpacing/>
+        <w:jc w:val="both"/>
+        <w:rPr>
+          <w:rFonts w:hint="default" w:ascii="Times New Roman" w:hAnsi="Times New Roman" w:eastAsia="Times New Roman" w:cs="Times New Roman"/>
+          <w:sz w:val="24"/>
+          <w:szCs w:val="24"/>
+          <w:u w:val="none"/>
+          <w:lang w:val="en-PH"/>
+        </w:rPr>
+      </w:pPr>
+    </w:p>
+    <w:p>
+      <w:pPr>
+        <w:pStyle w:val="18"/>
+        <w:numPr>
+          <w:ilvl w:val="0"/>
           <w:numId w:val="0"/>
         </w:numPr>
         <w:spacing w:before="100" w:beforeAutospacing="1" w:after="100" w:afterAutospacing="1" w:line="276" w:lineRule="auto"/>
@@ -4796,6 +5451,7 @@
       <w:pPr>
         <w:pStyle w:val="18"/>
         <w:numPr>
+          <w:ilvl w:val="0"/>
           <w:numId w:val="0"/>
         </w:numPr>
         <w:spacing w:before="100" w:beforeAutospacing="1" w:after="100" w:afterAutospacing="1" w:line="276" w:lineRule="auto"/>
@@ -4860,42 +5516,102 @@
       <w:pPr>
         <w:pStyle w:val="18"/>
         <w:numPr>
-          <w:numId w:val="0"/>
-        </w:numPr>
-        <w:spacing w:before="100" w:beforeAutospacing="1" w:after="100" w:afterAutospacing="1" w:line="276" w:lineRule="auto"/>
-        <w:contextualSpacing/>
-        <w:jc w:val="both"/>
-        <w:rPr>
-          <w:rFonts w:hint="default" w:ascii="Times New Roman" w:hAnsi="Times New Roman" w:eastAsia="Times New Roman" w:cs="Times New Roman"/>
-          <w:sz w:val="24"/>
-          <w:szCs w:val="24"/>
-          <w:u w:val="none"/>
-          <w:lang w:val="en-PH"/>
-        </w:rPr>
-      </w:pPr>
-    </w:p>
-    <w:p>
-      <w:pPr>
-        <w:pStyle w:val="18"/>
-        <w:numPr>
-          <w:numId w:val="0"/>
-        </w:numPr>
-        <w:spacing w:before="100" w:beforeAutospacing="1" w:after="100" w:afterAutospacing="1" w:line="276" w:lineRule="auto"/>
-        <w:contextualSpacing/>
-        <w:jc w:val="both"/>
-        <w:rPr>
-          <w:rFonts w:hint="default" w:ascii="Times New Roman" w:hAnsi="Times New Roman" w:eastAsia="Times New Roman" w:cs="Times New Roman"/>
-          <w:sz w:val="24"/>
-          <w:szCs w:val="24"/>
-          <w:u w:val="none"/>
-          <w:lang w:val="en-PH"/>
-        </w:rPr>
-      </w:pPr>
-    </w:p>
-    <w:p>
-      <w:pPr>
-        <w:pStyle w:val="18"/>
-        <w:numPr>
+          <w:ilvl w:val="0"/>
+          <w:numId w:val="0"/>
+        </w:numPr>
+        <w:spacing w:before="100" w:beforeAutospacing="1" w:after="100" w:afterAutospacing="1" w:line="276" w:lineRule="auto"/>
+        <w:contextualSpacing/>
+        <w:jc w:val="both"/>
+        <w:rPr>
+          <w:rFonts w:hint="default" w:ascii="Times New Roman" w:hAnsi="Times New Roman" w:eastAsia="Times New Roman" w:cs="Times New Roman"/>
+          <w:sz w:val="24"/>
+          <w:szCs w:val="24"/>
+          <w:u w:val="none"/>
+          <w:lang w:val="en-PH"/>
+        </w:rPr>
+      </w:pPr>
+    </w:p>
+    <w:p>
+      <w:pPr>
+        <w:pStyle w:val="18"/>
+        <w:numPr>
+          <w:ilvl w:val="0"/>
+          <w:numId w:val="0"/>
+        </w:numPr>
+        <w:spacing w:before="100" w:beforeAutospacing="1" w:after="100" w:afterAutospacing="1" w:line="276" w:lineRule="auto"/>
+        <w:contextualSpacing/>
+        <w:jc w:val="both"/>
+        <w:rPr>
+          <w:rFonts w:hint="default" w:ascii="Times New Roman" w:hAnsi="Times New Roman" w:eastAsia="Times New Roman" w:cs="Times New Roman"/>
+          <w:sz w:val="24"/>
+          <w:szCs w:val="24"/>
+          <w:u w:val="none"/>
+          <w:lang w:val="en-PH"/>
+        </w:rPr>
+      </w:pPr>
+    </w:p>
+    <w:p>
+      <w:pPr>
+        <w:pStyle w:val="18"/>
+        <w:numPr>
+          <w:ilvl w:val="0"/>
+          <w:numId w:val="0"/>
+        </w:numPr>
+        <w:spacing w:before="100" w:beforeAutospacing="1" w:after="100" w:afterAutospacing="1" w:line="276" w:lineRule="auto"/>
+        <w:contextualSpacing/>
+        <w:jc w:val="both"/>
+        <w:rPr>
+          <w:rFonts w:hint="default" w:ascii="Times New Roman" w:hAnsi="Times New Roman" w:eastAsia="Times New Roman" w:cs="Times New Roman"/>
+          <w:sz w:val="24"/>
+          <w:szCs w:val="24"/>
+          <w:u w:val="none"/>
+          <w:lang w:val="en-PH"/>
+        </w:rPr>
+      </w:pPr>
+    </w:p>
+    <w:p>
+      <w:pPr>
+        <w:pStyle w:val="18"/>
+        <w:numPr>
+          <w:ilvl w:val="0"/>
+          <w:numId w:val="0"/>
+        </w:numPr>
+        <w:spacing w:before="100" w:beforeAutospacing="1" w:after="100" w:afterAutospacing="1" w:line="276" w:lineRule="auto"/>
+        <w:contextualSpacing/>
+        <w:jc w:val="both"/>
+        <w:rPr>
+          <w:rFonts w:hint="default" w:ascii="Times New Roman" w:hAnsi="Times New Roman" w:eastAsia="Times New Roman" w:cs="Times New Roman"/>
+          <w:sz w:val="24"/>
+          <w:szCs w:val="24"/>
+          <w:u w:val="none"/>
+          <w:lang w:val="en-PH"/>
+        </w:rPr>
+      </w:pPr>
+    </w:p>
+    <w:p>
+      <w:pPr>
+        <w:pStyle w:val="18"/>
+        <w:numPr>
+          <w:ilvl w:val="0"/>
+          <w:numId w:val="0"/>
+        </w:numPr>
+        <w:spacing w:before="100" w:beforeAutospacing="1" w:after="100" w:afterAutospacing="1" w:line="276" w:lineRule="auto"/>
+        <w:contextualSpacing/>
+        <w:jc w:val="both"/>
+        <w:rPr>
+          <w:rFonts w:hint="default" w:ascii="Times New Roman" w:hAnsi="Times New Roman" w:eastAsia="Times New Roman" w:cs="Times New Roman"/>
+          <w:sz w:val="24"/>
+          <w:szCs w:val="24"/>
+          <w:u w:val="none"/>
+          <w:lang w:val="en-PH"/>
+        </w:rPr>
+      </w:pPr>
+    </w:p>
+    <w:p>
+      <w:pPr>
+        <w:pStyle w:val="18"/>
+        <w:numPr>
+          <w:ilvl w:val="0"/>
           <w:numId w:val="0"/>
         </w:numPr>
         <w:spacing w:before="100" w:beforeAutospacing="1" w:after="100" w:afterAutospacing="1" w:line="276" w:lineRule="auto"/>
@@ -4924,6 +5640,7 @@
       <w:pPr>
         <w:pStyle w:val="18"/>
         <w:numPr>
+          <w:ilvl w:val="0"/>
           <w:numId w:val="0"/>
         </w:numPr>
         <w:spacing w:before="100" w:beforeAutospacing="1" w:after="100" w:afterAutospacing="1" w:line="276" w:lineRule="auto"/>
@@ -4988,24 +5705,121 @@
       <w:pPr>
         <w:pStyle w:val="18"/>
         <w:numPr>
-          <w:numId w:val="0"/>
-        </w:numPr>
-        <w:spacing w:before="100" w:beforeAutospacing="1" w:after="100" w:afterAutospacing="1" w:line="276" w:lineRule="auto"/>
-        <w:contextualSpacing/>
-        <w:jc w:val="both"/>
-        <w:rPr>
-          <w:rFonts w:hint="default" w:ascii="Times New Roman" w:hAnsi="Times New Roman" w:eastAsia="Times New Roman" w:cs="Times New Roman"/>
-          <w:sz w:val="24"/>
-          <w:szCs w:val="24"/>
-          <w:u w:val="none"/>
-          <w:lang w:val="en-PH"/>
-        </w:rPr>
-      </w:pPr>
-    </w:p>
-    <w:p>
-      <w:pPr>
-        <w:pStyle w:val="18"/>
-        <w:numPr>
+          <w:ilvl w:val="0"/>
+          <w:numId w:val="0"/>
+        </w:numPr>
+        <w:spacing w:before="100" w:beforeAutospacing="1" w:after="100" w:afterAutospacing="1" w:line="276" w:lineRule="auto"/>
+        <w:contextualSpacing/>
+        <w:jc w:val="both"/>
+        <w:rPr>
+          <w:rFonts w:hint="default" w:ascii="Times New Roman" w:hAnsi="Times New Roman" w:eastAsia="Times New Roman" w:cs="Times New Roman"/>
+          <w:sz w:val="24"/>
+          <w:szCs w:val="24"/>
+          <w:u w:val="none"/>
+          <w:lang w:val="en-PH"/>
+        </w:rPr>
+      </w:pPr>
+    </w:p>
+    <w:p>
+      <w:pPr>
+        <w:pStyle w:val="18"/>
+        <w:numPr>
+          <w:ilvl w:val="0"/>
+          <w:numId w:val="0"/>
+        </w:numPr>
+        <w:spacing w:before="100" w:beforeAutospacing="1" w:after="100" w:afterAutospacing="1" w:line="276" w:lineRule="auto"/>
+        <w:contextualSpacing/>
+        <w:jc w:val="both"/>
+        <w:rPr>
+          <w:rFonts w:hint="default" w:ascii="Times New Roman" w:hAnsi="Times New Roman" w:eastAsia="Times New Roman" w:cs="Times New Roman"/>
+          <w:sz w:val="24"/>
+          <w:szCs w:val="24"/>
+          <w:u w:val="none"/>
+          <w:lang w:val="en-PH"/>
+        </w:rPr>
+      </w:pPr>
+    </w:p>
+    <w:p>
+      <w:pPr>
+        <w:pStyle w:val="18"/>
+        <w:numPr>
+          <w:ilvl w:val="0"/>
+          <w:numId w:val="0"/>
+        </w:numPr>
+        <w:spacing w:before="100" w:beforeAutospacing="1" w:after="100" w:afterAutospacing="1" w:line="276" w:lineRule="auto"/>
+        <w:contextualSpacing/>
+        <w:jc w:val="both"/>
+        <w:rPr>
+          <w:rFonts w:hint="default" w:ascii="Times New Roman" w:hAnsi="Times New Roman" w:eastAsia="Times New Roman" w:cs="Times New Roman"/>
+          <w:sz w:val="24"/>
+          <w:szCs w:val="24"/>
+          <w:u w:val="none"/>
+          <w:lang w:val="en-PH"/>
+        </w:rPr>
+      </w:pPr>
+    </w:p>
+    <w:p>
+      <w:pPr>
+        <w:pStyle w:val="18"/>
+        <w:numPr>
+          <w:ilvl w:val="0"/>
+          <w:numId w:val="0"/>
+        </w:numPr>
+        <w:spacing w:before="100" w:beforeAutospacing="1" w:after="100" w:afterAutospacing="1" w:line="276" w:lineRule="auto"/>
+        <w:contextualSpacing/>
+        <w:jc w:val="both"/>
+        <w:rPr>
+          <w:rFonts w:hint="default" w:ascii="Times New Roman" w:hAnsi="Times New Roman" w:eastAsia="Times New Roman" w:cs="Times New Roman"/>
+          <w:sz w:val="24"/>
+          <w:szCs w:val="24"/>
+          <w:u w:val="none"/>
+          <w:lang w:val="en-PH"/>
+        </w:rPr>
+      </w:pPr>
+    </w:p>
+    <w:p>
+      <w:pPr>
+        <w:pStyle w:val="18"/>
+        <w:numPr>
+          <w:ilvl w:val="0"/>
+          <w:numId w:val="0"/>
+        </w:numPr>
+        <w:spacing w:before="100" w:beforeAutospacing="1" w:after="100" w:afterAutospacing="1" w:line="276" w:lineRule="auto"/>
+        <w:contextualSpacing/>
+        <w:jc w:val="both"/>
+        <w:rPr>
+          <w:rFonts w:hint="default" w:ascii="Times New Roman" w:hAnsi="Times New Roman" w:eastAsia="Times New Roman" w:cs="Times New Roman"/>
+          <w:sz w:val="24"/>
+          <w:szCs w:val="24"/>
+          <w:u w:val="none"/>
+          <w:lang w:val="en-PH"/>
+        </w:rPr>
+      </w:pPr>
+    </w:p>
+    <w:p>
+      <w:pPr>
+        <w:pStyle w:val="18"/>
+        <w:numPr>
+          <w:ilvl w:val="0"/>
+          <w:numId w:val="0"/>
+        </w:numPr>
+        <w:spacing w:before="100" w:beforeAutospacing="1" w:after="100" w:afterAutospacing="1" w:line="276" w:lineRule="auto"/>
+        <w:contextualSpacing/>
+        <w:jc w:val="both"/>
+        <w:rPr>
+          <w:rFonts w:hint="default" w:ascii="Times New Roman" w:hAnsi="Times New Roman" w:eastAsia="Times New Roman" w:cs="Times New Roman"/>
+          <w:sz w:val="24"/>
+          <w:szCs w:val="24"/>
+          <w:u w:val="none"/>
+          <w:lang w:val="en-PH"/>
+        </w:rPr>
+      </w:pPr>
+    </w:p>
+    <w:p>
+      <w:pPr>
+        <w:pStyle w:val="18"/>
+        <w:numPr>
+          <w:ilvl w:val="0"/>
           <w:numId w:val="0"/>
         </w:numPr>
         <w:spacing w:before="100" w:beforeAutospacing="1" w:after="100" w:afterAutospacing="1" w:line="276" w:lineRule="auto"/>
@@ -5034,6 +5848,7 @@
       <w:pPr>
         <w:pStyle w:val="18"/>
         <w:numPr>
+          <w:ilvl w:val="0"/>
           <w:numId w:val="0"/>
         </w:numPr>
         <w:spacing w:before="100" w:beforeAutospacing="1" w:after="100" w:afterAutospacing="1" w:line="276" w:lineRule="auto"/>
@@ -5098,19 +5913,98 @@
       <w:pPr>
         <w:pStyle w:val="18"/>
         <w:numPr>
-          <w:numId w:val="0"/>
-        </w:numPr>
-        <w:spacing w:before="100" w:beforeAutospacing="1" w:after="100" w:afterAutospacing="1" w:line="276" w:lineRule="auto"/>
-        <w:contextualSpacing/>
-        <w:jc w:val="both"/>
-        <w:rPr>
-          <w:rFonts w:hint="default" w:ascii="Times New Roman" w:hAnsi="Times New Roman" w:eastAsia="Times New Roman" w:cs="Times New Roman"/>
-          <w:sz w:val="24"/>
-          <w:szCs w:val="24"/>
-          <w:u w:val="none"/>
-          <w:lang w:val="en-PH"/>
-        </w:rPr>
-      </w:pPr>
+          <w:ilvl w:val="0"/>
+          <w:numId w:val="0"/>
+        </w:numPr>
+        <w:spacing w:before="100" w:beforeAutospacing="1" w:after="100" w:afterAutospacing="1" w:line="276" w:lineRule="auto"/>
+        <w:contextualSpacing/>
+        <w:jc w:val="both"/>
+        <w:rPr>
+          <w:rFonts w:hint="default" w:ascii="Times New Roman" w:hAnsi="Times New Roman" w:eastAsia="Times New Roman" w:cs="Times New Roman"/>
+          <w:sz w:val="24"/>
+          <w:szCs w:val="24"/>
+          <w:u w:val="none"/>
+          <w:lang w:val="en-PH"/>
+        </w:rPr>
+      </w:pPr>
+    </w:p>
+    <w:p>
+      <w:pPr>
+        <w:pStyle w:val="18"/>
+        <w:numPr>
+          <w:ilvl w:val="0"/>
+          <w:numId w:val="0"/>
+        </w:numPr>
+        <w:spacing w:before="100" w:beforeAutospacing="1" w:after="100" w:afterAutospacing="1" w:line="276" w:lineRule="auto"/>
+        <w:contextualSpacing/>
+        <w:jc w:val="both"/>
+        <w:rPr>
+          <w:rFonts w:hint="default" w:ascii="Times New Roman" w:hAnsi="Times New Roman" w:eastAsia="Times New Roman" w:cs="Times New Roman"/>
+          <w:sz w:val="24"/>
+          <w:szCs w:val="24"/>
+          <w:u w:val="none"/>
+          <w:lang w:val="en-PH"/>
+        </w:rPr>
+      </w:pPr>
+    </w:p>
+    <w:p>
+      <w:pPr>
+        <w:pStyle w:val="18"/>
+        <w:numPr>
+          <w:ilvl w:val="0"/>
+          <w:numId w:val="0"/>
+        </w:numPr>
+        <w:spacing w:before="100" w:beforeAutospacing="1" w:after="100" w:afterAutospacing="1" w:line="276" w:lineRule="auto"/>
+        <w:contextualSpacing/>
+        <w:jc w:val="both"/>
+        <w:rPr>
+          <w:rFonts w:hint="default" w:ascii="Times New Roman" w:hAnsi="Times New Roman" w:eastAsia="Times New Roman" w:cs="Times New Roman"/>
+          <w:sz w:val="24"/>
+          <w:szCs w:val="24"/>
+          <w:u w:val="none"/>
+          <w:lang w:val="en-PH"/>
+        </w:rPr>
+      </w:pPr>
+    </w:p>
+    <w:p>
+      <w:pPr>
+        <w:pStyle w:val="18"/>
+        <w:numPr>
+          <w:ilvl w:val="0"/>
+          <w:numId w:val="0"/>
+        </w:numPr>
+        <w:spacing w:before="100" w:beforeAutospacing="1" w:after="100" w:afterAutospacing="1" w:line="276" w:lineRule="auto"/>
+        <w:contextualSpacing/>
+        <w:jc w:val="both"/>
+        <w:rPr>
+          <w:rFonts w:hint="default" w:ascii="Times New Roman" w:hAnsi="Times New Roman" w:eastAsia="Times New Roman" w:cs="Times New Roman"/>
+          <w:sz w:val="24"/>
+          <w:szCs w:val="24"/>
+          <w:u w:val="none"/>
+          <w:lang w:val="en-PH"/>
+        </w:rPr>
+      </w:pPr>
+    </w:p>
+    <w:p>
+      <w:pPr>
+        <w:pStyle w:val="18"/>
+        <w:numPr>
+          <w:ilvl w:val="0"/>
+          <w:numId w:val="0"/>
+        </w:numPr>
+        <w:spacing w:before="100" w:beforeAutospacing="1" w:after="100" w:afterAutospacing="1" w:line="276" w:lineRule="auto"/>
+        <w:contextualSpacing/>
+        <w:jc w:val="both"/>
+        <w:rPr>
+          <w:rFonts w:hint="default" w:ascii="Times New Roman" w:hAnsi="Times New Roman" w:eastAsia="Times New Roman" w:cs="Times New Roman"/>
+          <w:sz w:val="24"/>
+          <w:szCs w:val="24"/>
+          <w:u w:val="none"/>
+          <w:lang w:val="en-PH"/>
+        </w:rPr>
+      </w:pPr>
+      <w:bookmarkStart w:id="0" w:name="_GoBack"/>
+      <w:bookmarkEnd w:id="0"/>
     </w:p>
     <w:p>
       <w:pPr>
@@ -5124,8 +6018,6 @@
           <w:szCs w:val="24"/>
         </w:rPr>
       </w:pPr>
-      <w:bookmarkStart w:id="0" w:name="_GoBack"/>
-      <w:bookmarkEnd w:id="0"/>
       <w:r>
         <w:rPr>
           <w:rFonts w:ascii="Times New Roman" w:hAnsi="Times New Roman" w:eastAsia="Times New Roman" w:cs="Times New Roman"/>
@@ -5972,7 +6864,7 @@
       <w:headerReference r:id="rId5" w:type="default"/>
       <w:footerReference r:id="rId6" w:type="default"/>
       <w:type w:val="continuous"/>
-      <w:pgSz w:w="12240" w:h="18720"/>
+      <w:pgSz w:w="12240" w:h="20160"/>
       <w:pgMar w:top="1440" w:right="1350" w:bottom="1440" w:left="1418" w:header="450" w:footer="720" w:gutter="0"/>
       <w:cols w:space="720" w:num="1"/>
     </w:sectPr>
@@ -6960,7 +7852,7 @@
     <w:lsdException w:uiPriority="99" w:name="HTML Sample"/>
     <w:lsdException w:uiPriority="99" w:name="HTML Typewriter"/>
     <w:lsdException w:uiPriority="99" w:name="HTML Variable"/>
-    <w:lsdException w:uiPriority="99" w:name="Normal Table"/>
+    <w:lsdException w:qFormat="1" w:uiPriority="99" w:name="Normal Table"/>
     <w:lsdException w:uiPriority="99" w:name="annotation subject"/>
     <w:lsdException w:uiPriority="99" w:name="Table Simple 1"/>
     <w:lsdException w:uiPriority="99" w:name="Table Simple 2"/>
@@ -7005,7 +7897,7 @@
     <w:lsdException w:uiPriority="99" w:name="Table Web 2"/>
     <w:lsdException w:uiPriority="99" w:name="Table Web 3"/>
     <w:lsdException w:uiPriority="99" w:name="Balloon Text"/>
-    <w:lsdException w:unhideWhenUsed="0" w:uiPriority="39" w:semiHidden="0" w:name="Table Grid"/>
+    <w:lsdException w:qFormat="1" w:unhideWhenUsed="0" w:uiPriority="39" w:semiHidden="0" w:name="Table Grid"/>
     <w:lsdException w:uiPriority="99" w:name="Table Theme"/>
     <w:lsdException w:qFormat="1" w:unhideWhenUsed="0" w:uiPriority="1" w:semiHidden="0" w:name="No Spacing"/>
     <w:lsdException w:unhideWhenUsed="0" w:uiPriority="60" w:semiHidden="0" w:name="Light Shading"/>
@@ -7289,6 +8181,7 @@
     <w:name w:val="Normal Table"/>
     <w:semiHidden/>
     <w:unhideWhenUsed/>
+    <w:qFormat/>
     <w:uiPriority w:val="99"/>
     <w:tblPr>
       <w:tblCellMar>
@@ -7384,6 +8277,7 @@
   <w:style w:type="table" w:styleId="15">
     <w:name w:val="Table Grid"/>
     <w:basedOn w:val="9"/>
+    <w:qFormat/>
     <w:uiPriority w:val="39"/>
     <w:pPr>
       <w:widowControl w:val="0"/>
@@ -7462,6 +8356,7 @@
     <w:name w:val="Header Char"/>
     <w:basedOn w:val="8"/>
     <w:link w:val="11"/>
+    <w:qFormat/>
     <w:uiPriority w:val="99"/>
   </w:style>
   <w:style w:type="character" w:customStyle="1" w:styleId="21">
@@ -7805,13 +8700,13 @@
 </file>
 
 <file path=customXml/item2.xml><?xml version="1.0" encoding="utf-8"?>
+<b:Sources xmlns:b="http://schemas.openxmlformats.org/officeDocument/2006/bibliography" xmlns="http://schemas.openxmlformats.org/officeDocument/2006/bibliography" SelectedStyle="\APASeventhEdition.xsl" StyleName="APA7" Version="7"/>
+</file>
+
+<file path=customXml/item3.xml><?xml version="1.0" encoding="utf-8"?>
 <go:gDocsCustomXmlDataStorage xmlns:go="http://customooxmlschemas.google.com/" xmlns:r="http://schemas.openxmlformats.org/officeDocument/2006/relationships" uri="GoogleDocsCustomDataVersion2">
   <go:docsCustomData xmlns:go="http://customooxmlschemas.google.com/" roundtripDataSignature="AMtx7mhhgqfOp6w/wMpQZBl4GMYnfk8tww==">CgMxLjAyCGguZ2pkZ3hzOAByITFZck5oS1ZkNERLMmpvOGpYcmMwOVY5bWNGX243N3EzLQ==</go:docsCustomData>
 </go:gDocsCustomXmlDataStorage>
-</file>
-
-<file path=customXml/item3.xml><?xml version="1.0" encoding="utf-8"?>
-<b:Sources xmlns:b="http://schemas.openxmlformats.org/officeDocument/2006/bibliography" xmlns="http://schemas.openxmlformats.org/officeDocument/2006/bibliography" SelectedStyle="\APASeventhEdition.xsl" StyleName="APA7" Version="7"/>
 </file>
 
 <file path=customXml/itemProps1.xml><?xml version="1.0" encoding="utf-8"?>
@@ -7823,13 +8718,13 @@
 </file>
 
 <file path=customXml/itemProps2.xml><?xml version="1.0" encoding="utf-8"?>
-<ds:datastoreItem xmlns:ds="http://schemas.openxmlformats.org/officeDocument/2006/customXml" ds:itemID="{11111111-1234-1234-1234-123412341234}">
+<ds:datastoreItem xmlns:ds="http://schemas.openxmlformats.org/officeDocument/2006/customXml" ds:itemID="{0013DEE5-5782-4C0C-AFD1-D6C818551F65}">
   <ds:schemaRefs/>
 </ds:datastoreItem>
 </file>
 
 <file path=customXml/itemProps3.xml><?xml version="1.0" encoding="utf-8"?>
-<ds:datastoreItem xmlns:ds="http://schemas.openxmlformats.org/officeDocument/2006/customXml" ds:itemID="{0013DEE5-5782-4C0C-AFD1-D6C818551F65}">
+<ds:datastoreItem xmlns:ds="http://schemas.openxmlformats.org/officeDocument/2006/customXml" ds:itemID="{11111111-1234-1234-1234-123412341234}">
   <ds:schemaRefs/>
 </ds:datastoreItem>
 </file>
</xml_diff>